<commit_message>
More work on draft
</commit_message>
<xml_diff>
--- a/final project/Draft.docx
+++ b/final project/Draft.docx
@@ -4090,23 +4090,133 @@
     </w:p>
     <w:p>
       <w:pPr>
+        <w:pStyle w:val="BodyText"/>
+      </w:pPr>
+      <w:r>
+        <w:t xml:space="preserve">Here is a correlation heatmap. Although you can’t see the variable names, you get a general sense of how they are correlated:</w:t>
+      </w:r>
+    </w:p>
+    <w:p>
+      <w:pPr>
+        <w:pStyle w:val="BodyText"/>
+      </w:pPr>
+      <w:r>
+        <w:drawing>
+          <wp:inline>
+            <wp:extent cx="4620126" cy="3696101"/>
+            <wp:effectExtent b="0" l="0" r="0" t="0"/>
+            <wp:docPr descr="" title="" id="1" name="Picture"/>
+            <a:graphic>
+              <a:graphicData uri="http://schemas.openxmlformats.org/drawingml/2006/picture">
+                <pic:pic>
+                  <pic:nvPicPr>
+                    <pic:cNvPr descr="Draft_files/figure-docx/unnamed-chunk-5-1.png" id="0" name="Picture"/>
+                    <pic:cNvPicPr>
+                      <a:picLocks noChangeArrowheads="1" noChangeAspect="1"/>
+                    </pic:cNvPicPr>
+                  </pic:nvPicPr>
+                  <pic:blipFill>
+                    <a:blip r:embed="rId113"/>
+                    <a:stretch>
+                      <a:fillRect/>
+                    </a:stretch>
+                  </pic:blipFill>
+                  <pic:spPr bwMode="auto">
+                    <a:xfrm>
+                      <a:off x="0" y="0"/>
+                      <a:ext cx="4620126" cy="3696101"/>
+                    </a:xfrm>
+                    <a:prstGeom prst="rect">
+                      <a:avLst/>
+                    </a:prstGeom>
+                    <a:noFill/>
+                    <a:ln w="9525">
+                      <a:noFill/>
+                      <a:headEnd/>
+                      <a:tailEnd/>
+                    </a:ln>
+                  </pic:spPr>
+                </pic:pic>
+              </a:graphicData>
+            </a:graphic>
+          </wp:inline>
+        </w:drawing>
+      </w:r>
+    </w:p>
+    <w:p>
+      <w:pPr>
+        <w:pStyle w:val="BodyText"/>
+      </w:pPr>
+      <w:r>
+        <w:t xml:space="preserve">Most of the correlation heatmap is yellow which is has a correlation coeffient of zero. Here’s a density plot of the correlation coefficients:</w:t>
+      </w:r>
+    </w:p>
+    <w:p>
+      <w:pPr>
+        <w:pStyle w:val="BodyText"/>
+      </w:pPr>
+      <w:r>
+        <w:drawing>
+          <wp:inline>
+            <wp:extent cx="4620126" cy="3696101"/>
+            <wp:effectExtent b="0" l="0" r="0" t="0"/>
+            <wp:docPr descr="" title="" id="1" name="Picture"/>
+            <a:graphic>
+              <a:graphicData uri="http://schemas.openxmlformats.org/drawingml/2006/picture">
+                <pic:pic>
+                  <pic:nvPicPr>
+                    <pic:cNvPr descr="Draft_files/figure-docx/unnamed-chunk-6-1.png" id="0" name="Picture"/>
+                    <pic:cNvPicPr>
+                      <a:picLocks noChangeArrowheads="1" noChangeAspect="1"/>
+                    </pic:cNvPicPr>
+                  </pic:nvPicPr>
+                  <pic:blipFill>
+                    <a:blip r:embed="rId114"/>
+                    <a:stretch>
+                      <a:fillRect/>
+                    </a:stretch>
+                  </pic:blipFill>
+                  <pic:spPr bwMode="auto">
+                    <a:xfrm>
+                      <a:off x="0" y="0"/>
+                      <a:ext cx="4620126" cy="3696101"/>
+                    </a:xfrm>
+                    <a:prstGeom prst="rect">
+                      <a:avLst/>
+                    </a:prstGeom>
+                    <a:noFill/>
+                    <a:ln w="9525">
+                      <a:noFill/>
+                      <a:headEnd/>
+                      <a:tailEnd/>
+                    </a:ln>
+                  </pic:spPr>
+                </pic:pic>
+              </a:graphicData>
+            </a:graphic>
+          </wp:inline>
+        </w:drawing>
+      </w:r>
+    </w:p>
+    <w:p>
+      <w:pPr>
         <w:pStyle w:val="Heading1"/>
       </w:pPr>
-      <w:bookmarkStart w:id="113" w:name="appendices"/>
+      <w:bookmarkStart w:id="115" w:name="appendices"/>
       <w:r>
         <w:t xml:space="preserve">Appendices</w:t>
       </w:r>
-      <w:bookmarkEnd w:id="113"/>
+      <w:bookmarkEnd w:id="115"/>
     </w:p>
     <w:p>
       <w:pPr>
         <w:pStyle w:val="Heading2"/>
       </w:pPr>
-      <w:bookmarkStart w:id="114" w:name="data-dictionary"/>
+      <w:bookmarkStart w:id="116" w:name="data-dictionary"/>
       <w:r>
         <w:t xml:space="preserve">Data Dictionary</w:t>
       </w:r>
-      <w:bookmarkEnd w:id="114"/>
+      <w:bookmarkEnd w:id="116"/>
     </w:p>
     <w:tbl>
       <w:tblPr>
@@ -4165,6 +4275,1368 @@
               <w:jc w:val="center"/>
             </w:pPr>
             <w:r>
+              <w:t xml:space="preserve">AAANHANG</w:t>
+            </w:r>
+          </w:p>
+        </w:tc>
+        <w:tc>
+          <w:p>
+            <w:pPr>
+              <w:pStyle w:val="Compact"/>
+              <w:jc w:val="center"/>
+            </w:pPr>
+            <w:r>
+              <w:t xml:space="preserve">Number of trailer policies</w:t>
+            </w:r>
+          </w:p>
+        </w:tc>
+      </w:tr>
+      <w:tr>
+        <w:tc>
+          <w:p>
+            <w:pPr>
+              <w:pStyle w:val="Compact"/>
+              <w:jc w:val="center"/>
+            </w:pPr>
+            <w:r>
+              <w:t xml:space="preserve">ABESAUT</w:t>
+            </w:r>
+          </w:p>
+        </w:tc>
+        <w:tc>
+          <w:p>
+            <w:pPr>
+              <w:pStyle w:val="Compact"/>
+              <w:jc w:val="center"/>
+            </w:pPr>
+            <w:r>
+              <w:t xml:space="preserve">Number of delivery van</w:t>
+            </w:r>
+            <w:r>
+              <w:t xml:space="preserve"> </w:t>
+            </w:r>
+            <w:r>
+              <w:t xml:space="preserve">policies</w:t>
+            </w:r>
+          </w:p>
+        </w:tc>
+      </w:tr>
+      <w:tr>
+        <w:tc>
+          <w:p>
+            <w:pPr>
+              <w:pStyle w:val="Compact"/>
+              <w:jc w:val="center"/>
+            </w:pPr>
+            <w:r>
+              <w:t xml:space="preserve">ABRAND</w:t>
+            </w:r>
+          </w:p>
+        </w:tc>
+        <w:tc>
+          <w:p>
+            <w:pPr>
+              <w:pStyle w:val="Compact"/>
+              <w:jc w:val="center"/>
+            </w:pPr>
+            <w:r>
+              <w:t xml:space="preserve">Number of fire policies</w:t>
+            </w:r>
+          </w:p>
+        </w:tc>
+      </w:tr>
+      <w:tr>
+        <w:tc>
+          <w:p>
+            <w:pPr>
+              <w:pStyle w:val="Compact"/>
+              <w:jc w:val="center"/>
+            </w:pPr>
+            <w:r>
+              <w:t xml:space="preserve">ABROM</w:t>
+            </w:r>
+          </w:p>
+        </w:tc>
+        <w:tc>
+          <w:p>
+            <w:pPr>
+              <w:pStyle w:val="Compact"/>
+              <w:jc w:val="center"/>
+            </w:pPr>
+            <w:r>
+              <w:t xml:space="preserve">Number of moped policies</w:t>
+            </w:r>
+          </w:p>
+        </w:tc>
+      </w:tr>
+      <w:tr>
+        <w:tc>
+          <w:p>
+            <w:pPr>
+              <w:pStyle w:val="Compact"/>
+              <w:jc w:val="center"/>
+            </w:pPr>
+            <w:r>
+              <w:t xml:space="preserve">ABYSTAND</w:t>
+            </w:r>
+          </w:p>
+        </w:tc>
+        <w:tc>
+          <w:p>
+            <w:pPr>
+              <w:pStyle w:val="Compact"/>
+              <w:jc w:val="center"/>
+            </w:pPr>
+            <w:r>
+              <w:t xml:space="preserve">Number of social security</w:t>
+            </w:r>
+            <w:r>
+              <w:t xml:space="preserve"> </w:t>
+            </w:r>
+            <w:r>
+              <w:t xml:space="preserve">insurance policies</w:t>
+            </w:r>
+          </w:p>
+        </w:tc>
+      </w:tr>
+      <w:tr>
+        <w:tc>
+          <w:p>
+            <w:pPr>
+              <w:pStyle w:val="Compact"/>
+              <w:jc w:val="center"/>
+            </w:pPr>
+            <w:r>
+              <w:t xml:space="preserve">AFIETS</w:t>
+            </w:r>
+          </w:p>
+        </w:tc>
+        <w:tc>
+          <w:p>
+            <w:pPr>
+              <w:pStyle w:val="Compact"/>
+              <w:jc w:val="center"/>
+            </w:pPr>
+            <w:r>
+              <w:t xml:space="preserve">Number of bicycle policies</w:t>
+            </w:r>
+          </w:p>
+        </w:tc>
+      </w:tr>
+      <w:tr>
+        <w:tc>
+          <w:p>
+            <w:pPr>
+              <w:pStyle w:val="Compact"/>
+              <w:jc w:val="center"/>
+            </w:pPr>
+            <w:r>
+              <w:t xml:space="preserve">AGEZONG</w:t>
+            </w:r>
+          </w:p>
+        </w:tc>
+        <w:tc>
+          <w:p>
+            <w:pPr>
+              <w:pStyle w:val="Compact"/>
+              <w:jc w:val="center"/>
+            </w:pPr>
+            <w:r>
+              <w:t xml:space="preserve">Number of family accidents</w:t>
+            </w:r>
+            <w:r>
+              <w:t xml:space="preserve"> </w:t>
+            </w:r>
+            <w:r>
+              <w:t xml:space="preserve">insurance policies</w:t>
+            </w:r>
+          </w:p>
+        </w:tc>
+      </w:tr>
+      <w:tr>
+        <w:tc>
+          <w:p>
+            <w:pPr>
+              <w:pStyle w:val="Compact"/>
+              <w:jc w:val="center"/>
+            </w:pPr>
+            <w:r>
+              <w:t xml:space="preserve">AINBOED</w:t>
+            </w:r>
+          </w:p>
+        </w:tc>
+        <w:tc>
+          <w:p>
+            <w:pPr>
+              <w:pStyle w:val="Compact"/>
+              <w:jc w:val="center"/>
+            </w:pPr>
+            <w:r>
+              <w:t xml:space="preserve">Number of property insurance</w:t>
+            </w:r>
+            <w:r>
+              <w:t xml:space="preserve"> </w:t>
+            </w:r>
+            <w:r>
+              <w:t xml:space="preserve">policies</w:t>
+            </w:r>
+          </w:p>
+        </w:tc>
+      </w:tr>
+      <w:tr>
+        <w:tc>
+          <w:p>
+            <w:pPr>
+              <w:pStyle w:val="Compact"/>
+              <w:jc w:val="center"/>
+            </w:pPr>
+            <w:r>
+              <w:t xml:space="preserve">ALEVEN</w:t>
+            </w:r>
+          </w:p>
+        </w:tc>
+        <w:tc>
+          <w:p>
+            <w:pPr>
+              <w:pStyle w:val="Compact"/>
+              <w:jc w:val="center"/>
+            </w:pPr>
+            <w:r>
+              <w:t xml:space="preserve">Number of life insurances</w:t>
+            </w:r>
+          </w:p>
+        </w:tc>
+      </w:tr>
+      <w:tr>
+        <w:tc>
+          <w:p>
+            <w:pPr>
+              <w:pStyle w:val="Compact"/>
+              <w:jc w:val="center"/>
+            </w:pPr>
+            <w:r>
+              <w:t xml:space="preserve">AMOTSCO</w:t>
+            </w:r>
+          </w:p>
+        </w:tc>
+        <w:tc>
+          <w:p>
+            <w:pPr>
+              <w:pStyle w:val="Compact"/>
+              <w:jc w:val="center"/>
+            </w:pPr>
+            <w:r>
+              <w:t xml:space="preserve">Number of motorcycle/scooter</w:t>
+            </w:r>
+            <w:r>
+              <w:t xml:space="preserve"> </w:t>
+            </w:r>
+            <w:r>
+              <w:t xml:space="preserve">policies</w:t>
+            </w:r>
+          </w:p>
+        </w:tc>
+      </w:tr>
+      <w:tr>
+        <w:tc>
+          <w:p>
+            <w:pPr>
+              <w:pStyle w:val="Compact"/>
+              <w:jc w:val="center"/>
+            </w:pPr>
+            <w:r>
+              <w:t xml:space="preserve">APERSAUT</w:t>
+            </w:r>
+          </w:p>
+        </w:tc>
+        <w:tc>
+          <w:p>
+            <w:pPr>
+              <w:pStyle w:val="Compact"/>
+              <w:jc w:val="center"/>
+            </w:pPr>
+            <w:r>
+              <w:t xml:space="preserve">Number of car policies</w:t>
+            </w:r>
+          </w:p>
+        </w:tc>
+      </w:tr>
+      <w:tr>
+        <w:tc>
+          <w:p>
+            <w:pPr>
+              <w:pStyle w:val="Compact"/>
+              <w:jc w:val="center"/>
+            </w:pPr>
+            <w:r>
+              <w:t xml:space="preserve">APERSONG</w:t>
+            </w:r>
+          </w:p>
+        </w:tc>
+        <w:tc>
+          <w:p>
+            <w:pPr>
+              <w:pStyle w:val="Compact"/>
+              <w:jc w:val="center"/>
+            </w:pPr>
+            <w:r>
+              <w:t xml:space="preserve">Number of private accident</w:t>
+            </w:r>
+            <w:r>
+              <w:t xml:space="preserve"> </w:t>
+            </w:r>
+            <w:r>
+              <w:t xml:space="preserve">insurance policies</w:t>
+            </w:r>
+          </w:p>
+        </w:tc>
+      </w:tr>
+      <w:tr>
+        <w:tc>
+          <w:p>
+            <w:pPr>
+              <w:pStyle w:val="Compact"/>
+              <w:jc w:val="center"/>
+            </w:pPr>
+            <w:r>
+              <w:t xml:space="preserve">APLEZIER</w:t>
+            </w:r>
+          </w:p>
+        </w:tc>
+        <w:tc>
+          <w:p>
+            <w:pPr>
+              <w:pStyle w:val="Compact"/>
+              <w:jc w:val="center"/>
+            </w:pPr>
+            <w:r>
+              <w:t xml:space="preserve">Number of boat policies</w:t>
+            </w:r>
+          </w:p>
+        </w:tc>
+      </w:tr>
+      <w:tr>
+        <w:tc>
+          <w:p>
+            <w:pPr>
+              <w:pStyle w:val="Compact"/>
+              <w:jc w:val="center"/>
+            </w:pPr>
+            <w:r>
+              <w:t xml:space="preserve">ATRACTOR</w:t>
+            </w:r>
+          </w:p>
+        </w:tc>
+        <w:tc>
+          <w:p>
+            <w:pPr>
+              <w:pStyle w:val="Compact"/>
+              <w:jc w:val="center"/>
+            </w:pPr>
+            <w:r>
+              <w:t xml:space="preserve">Number of tractor policies</w:t>
+            </w:r>
+          </w:p>
+        </w:tc>
+      </w:tr>
+      <w:tr>
+        <w:tc>
+          <w:p>
+            <w:pPr>
+              <w:pStyle w:val="Compact"/>
+              <w:jc w:val="center"/>
+            </w:pPr>
+            <w:r>
+              <w:t xml:space="preserve">AVRAAUT</w:t>
+            </w:r>
+          </w:p>
+        </w:tc>
+        <w:tc>
+          <w:p>
+            <w:pPr>
+              <w:pStyle w:val="Compact"/>
+              <w:jc w:val="center"/>
+            </w:pPr>
+            <w:r>
+              <w:t xml:space="preserve">Number of lorry policies</w:t>
+            </w:r>
+          </w:p>
+        </w:tc>
+      </w:tr>
+      <w:tr>
+        <w:tc>
+          <w:p>
+            <w:pPr>
+              <w:pStyle w:val="Compact"/>
+              <w:jc w:val="center"/>
+            </w:pPr>
+            <w:r>
+              <w:t xml:space="preserve">AWABEDR</w:t>
+            </w:r>
+          </w:p>
+        </w:tc>
+        <w:tc>
+          <w:p>
+            <w:pPr>
+              <w:pStyle w:val="Compact"/>
+              <w:jc w:val="center"/>
+            </w:pPr>
+            <w:r>
+              <w:t xml:space="preserve">Number of third party</w:t>
+            </w:r>
+            <w:r>
+              <w:t xml:space="preserve"> </w:t>
+            </w:r>
+            <w:r>
+              <w:t xml:space="preserve">insurance (firms)</w:t>
+            </w:r>
+          </w:p>
+        </w:tc>
+      </w:tr>
+      <w:tr>
+        <w:tc>
+          <w:p>
+            <w:pPr>
+              <w:pStyle w:val="Compact"/>
+              <w:jc w:val="center"/>
+            </w:pPr>
+            <w:r>
+              <w:t xml:space="preserve">AWALAND</w:t>
+            </w:r>
+          </w:p>
+        </w:tc>
+        <w:tc>
+          <w:p>
+            <w:pPr>
+              <w:pStyle w:val="Compact"/>
+              <w:jc w:val="center"/>
+            </w:pPr>
+            <w:r>
+              <w:t xml:space="preserve">Number of third party insurane</w:t>
+            </w:r>
+            <w:r>
+              <w:t xml:space="preserve"> </w:t>
+            </w:r>
+            <w:r>
+              <w:t xml:space="preserve">(agriculture)</w:t>
+            </w:r>
+          </w:p>
+        </w:tc>
+      </w:tr>
+      <w:tr>
+        <w:tc>
+          <w:p>
+            <w:pPr>
+              <w:pStyle w:val="Compact"/>
+              <w:jc w:val="center"/>
+            </w:pPr>
+            <w:r>
+              <w:t xml:space="preserve">AWAOREG</w:t>
+            </w:r>
+          </w:p>
+        </w:tc>
+        <w:tc>
+          <w:p>
+            <w:pPr>
+              <w:pStyle w:val="Compact"/>
+              <w:jc w:val="center"/>
+            </w:pPr>
+            <w:r>
+              <w:t xml:space="preserve">Number of disability insurance</w:t>
+            </w:r>
+            <w:r>
+              <w:t xml:space="preserve"> </w:t>
+            </w:r>
+            <w:r>
+              <w:t xml:space="preserve">policies</w:t>
+            </w:r>
+          </w:p>
+        </w:tc>
+      </w:tr>
+      <w:tr>
+        <w:tc>
+          <w:p>
+            <w:pPr>
+              <w:pStyle w:val="Compact"/>
+              <w:jc w:val="center"/>
+            </w:pPr>
+            <w:r>
+              <w:t xml:space="preserve">AWAPART</w:t>
+            </w:r>
+          </w:p>
+        </w:tc>
+        <w:tc>
+          <w:p>
+            <w:pPr>
+              <w:pStyle w:val="Compact"/>
+              <w:jc w:val="center"/>
+            </w:pPr>
+            <w:r>
+              <w:t xml:space="preserve">Number of private third party</w:t>
+            </w:r>
+            <w:r>
+              <w:t xml:space="preserve"> </w:t>
+            </w:r>
+            <w:r>
+              <w:t xml:space="preserve">insurance</w:t>
+            </w:r>
+          </w:p>
+        </w:tc>
+      </w:tr>
+      <w:tr>
+        <w:tc>
+          <w:p>
+            <w:pPr>
+              <w:pStyle w:val="Compact"/>
+              <w:jc w:val="center"/>
+            </w:pPr>
+            <w:r>
+              <w:t xml:space="preserve">AWERKT</w:t>
+            </w:r>
+          </w:p>
+        </w:tc>
+        <w:tc>
+          <w:p>
+            <w:pPr>
+              <w:pStyle w:val="Compact"/>
+              <w:jc w:val="center"/>
+            </w:pPr>
+            <w:r>
+              <w:t xml:space="preserve">Number of agricultural</w:t>
+            </w:r>
+            <w:r>
+              <w:t xml:space="preserve"> </w:t>
+            </w:r>
+            <w:r>
+              <w:t xml:space="preserve">machines policies</w:t>
+            </w:r>
+          </w:p>
+        </w:tc>
+      </w:tr>
+      <w:tr>
+        <w:tc>
+          <w:p>
+            <w:pPr>
+              <w:pStyle w:val="Compact"/>
+              <w:jc w:val="center"/>
+            </w:pPr>
+            <w:r>
+              <w:t xml:space="preserve">AZEILPL</w:t>
+            </w:r>
+          </w:p>
+        </w:tc>
+        <w:tc>
+          <w:p>
+            <w:pPr>
+              <w:pStyle w:val="Compact"/>
+              <w:jc w:val="center"/>
+            </w:pPr>
+            <w:r>
+              <w:t xml:space="preserve">Number of surfboard policies</w:t>
+            </w:r>
+          </w:p>
+        </w:tc>
+      </w:tr>
+      <w:tr>
+        <w:tc>
+          <w:p>
+            <w:pPr>
+              <w:pStyle w:val="Compact"/>
+              <w:jc w:val="center"/>
+            </w:pPr>
+            <w:r>
+              <w:t xml:space="preserve">CARAVAN</w:t>
+            </w:r>
+          </w:p>
+        </w:tc>
+        <w:tc>
+          <w:p>
+            <w:pPr>
+              <w:pStyle w:val="Compact"/>
+              <w:jc w:val="center"/>
+            </w:pPr>
+            <w:r>
+              <w:t xml:space="preserve">Number of mobile home policy</w:t>
+            </w:r>
+          </w:p>
+        </w:tc>
+      </w:tr>
+      <w:tr>
+        <w:tc>
+          <w:p>
+            <w:pPr>
+              <w:pStyle w:val="Compact"/>
+              <w:jc w:val="center"/>
+            </w:pPr>
+            <w:r>
+              <w:t xml:space="preserve">MAANTHUI</w:t>
+            </w:r>
+          </w:p>
+        </w:tc>
+        <w:tc>
+          <w:p>
+            <w:pPr>
+              <w:pStyle w:val="Compact"/>
+              <w:jc w:val="center"/>
+            </w:pPr>
+            <w:r>
+              <w:t xml:space="preserve">Number of houses</w:t>
+            </w:r>
+          </w:p>
+        </w:tc>
+      </w:tr>
+      <w:tr>
+        <w:tc>
+          <w:p>
+            <w:pPr>
+              <w:pStyle w:val="Compact"/>
+              <w:jc w:val="center"/>
+            </w:pPr>
+            <w:r>
+              <w:t xml:space="preserve">MAUT0</w:t>
+            </w:r>
+          </w:p>
+        </w:tc>
+        <w:tc>
+          <w:p>
+            <w:pPr>
+              <w:pStyle w:val="Compact"/>
+              <w:jc w:val="center"/>
+            </w:pPr>
+            <w:r>
+              <w:t xml:space="preserve">No car</w:t>
+            </w:r>
+          </w:p>
+        </w:tc>
+      </w:tr>
+      <w:tr>
+        <w:tc>
+          <w:p>
+            <w:pPr>
+              <w:pStyle w:val="Compact"/>
+              <w:jc w:val="center"/>
+            </w:pPr>
+            <w:r>
+              <w:t xml:space="preserve">MAUT1</w:t>
+            </w:r>
+          </w:p>
+        </w:tc>
+        <w:tc>
+          <w:p>
+            <w:pPr>
+              <w:pStyle w:val="Compact"/>
+              <w:jc w:val="center"/>
+            </w:pPr>
+            <w:r>
+              <w:t xml:space="preserve">1 car</w:t>
+            </w:r>
+          </w:p>
+        </w:tc>
+      </w:tr>
+      <w:tr>
+        <w:tc>
+          <w:p>
+            <w:pPr>
+              <w:pStyle w:val="Compact"/>
+              <w:jc w:val="center"/>
+            </w:pPr>
+            <w:r>
+              <w:t xml:space="preserve">MAUT2</w:t>
+            </w:r>
+          </w:p>
+        </w:tc>
+        <w:tc>
+          <w:p>
+            <w:pPr>
+              <w:pStyle w:val="Compact"/>
+              <w:jc w:val="center"/>
+            </w:pPr>
+            <w:r>
+              <w:t xml:space="preserve">2 cars</w:t>
+            </w:r>
+          </w:p>
+        </w:tc>
+      </w:tr>
+      <w:tr>
+        <w:tc>
+          <w:p>
+            <w:pPr>
+              <w:pStyle w:val="Compact"/>
+              <w:jc w:val="center"/>
+            </w:pPr>
+            <w:r>
+              <w:t xml:space="preserve">MBERARBG</w:t>
+            </w:r>
+          </w:p>
+        </w:tc>
+        <w:tc>
+          <w:p>
+            <w:pPr>
+              <w:pStyle w:val="Compact"/>
+              <w:jc w:val="center"/>
+            </w:pPr>
+            <w:r>
+              <w:t xml:space="preserve">Skilled labourers</w:t>
+            </w:r>
+          </w:p>
+        </w:tc>
+      </w:tr>
+      <w:tr>
+        <w:tc>
+          <w:p>
+            <w:pPr>
+              <w:pStyle w:val="Compact"/>
+              <w:jc w:val="center"/>
+            </w:pPr>
+            <w:r>
+              <w:t xml:space="preserve">MBERARBO</w:t>
+            </w:r>
+          </w:p>
+        </w:tc>
+        <w:tc>
+          <w:p>
+            <w:pPr>
+              <w:pStyle w:val="Compact"/>
+              <w:jc w:val="center"/>
+            </w:pPr>
+            <w:r>
+              <w:t xml:space="preserve">Unskilled labourers</w:t>
+            </w:r>
+          </w:p>
+        </w:tc>
+      </w:tr>
+      <w:tr>
+        <w:tc>
+          <w:p>
+            <w:pPr>
+              <w:pStyle w:val="Compact"/>
+              <w:jc w:val="center"/>
+            </w:pPr>
+            <w:r>
+              <w:t xml:space="preserve">MBERBOER</w:t>
+            </w:r>
+          </w:p>
+        </w:tc>
+        <w:tc>
+          <w:p>
+            <w:pPr>
+              <w:pStyle w:val="Compact"/>
+              <w:jc w:val="center"/>
+            </w:pPr>
+            <w:r>
+              <w:t xml:space="preserve">Farmer</w:t>
+            </w:r>
+          </w:p>
+        </w:tc>
+      </w:tr>
+      <w:tr>
+        <w:tc>
+          <w:p>
+            <w:pPr>
+              <w:pStyle w:val="Compact"/>
+              <w:jc w:val="center"/>
+            </w:pPr>
+            <w:r>
+              <w:t xml:space="preserve">MBERHOOG</w:t>
+            </w:r>
+          </w:p>
+        </w:tc>
+        <w:tc>
+          <w:p>
+            <w:pPr>
+              <w:pStyle w:val="Compact"/>
+              <w:jc w:val="center"/>
+            </w:pPr>
+            <w:r>
+              <w:t xml:space="preserve">High status</w:t>
+            </w:r>
+          </w:p>
+        </w:tc>
+      </w:tr>
+      <w:tr>
+        <w:tc>
+          <w:p>
+            <w:pPr>
+              <w:pStyle w:val="Compact"/>
+              <w:jc w:val="center"/>
+            </w:pPr>
+            <w:r>
+              <w:t xml:space="preserve">MBERMIDD</w:t>
+            </w:r>
+          </w:p>
+        </w:tc>
+        <w:tc>
+          <w:p>
+            <w:pPr>
+              <w:pStyle w:val="Compact"/>
+              <w:jc w:val="center"/>
+            </w:pPr>
+            <w:r>
+              <w:t xml:space="preserve">Middle management</w:t>
+            </w:r>
+          </w:p>
+        </w:tc>
+      </w:tr>
+      <w:tr>
+        <w:tc>
+          <w:p>
+            <w:pPr>
+              <w:pStyle w:val="Compact"/>
+              <w:jc w:val="center"/>
+            </w:pPr>
+            <w:r>
+              <w:t xml:space="preserve">MBERZELF</w:t>
+            </w:r>
+          </w:p>
+        </w:tc>
+        <w:tc>
+          <w:p>
+            <w:pPr>
+              <w:pStyle w:val="Compact"/>
+              <w:jc w:val="center"/>
+            </w:pPr>
+            <w:r>
+              <w:t xml:space="preserve">Entrepreneur</w:t>
+            </w:r>
+          </w:p>
+        </w:tc>
+      </w:tr>
+      <w:tr>
+        <w:tc>
+          <w:p>
+            <w:pPr>
+              <w:pStyle w:val="Compact"/>
+              <w:jc w:val="center"/>
+            </w:pPr>
+            <w:r>
+              <w:t xml:space="preserve">MFALLEEN</w:t>
+            </w:r>
+          </w:p>
+        </w:tc>
+        <w:tc>
+          <w:p>
+            <w:pPr>
+              <w:pStyle w:val="Compact"/>
+              <w:jc w:val="center"/>
+            </w:pPr>
+            <w:r>
+              <w:t xml:space="preserve">Singles</w:t>
+            </w:r>
+          </w:p>
+        </w:tc>
+      </w:tr>
+      <w:tr>
+        <w:tc>
+          <w:p>
+            <w:pPr>
+              <w:pStyle w:val="Compact"/>
+              <w:jc w:val="center"/>
+            </w:pPr>
+            <w:r>
+              <w:t xml:space="preserve">MFGEKIND</w:t>
+            </w:r>
+          </w:p>
+        </w:tc>
+        <w:tc>
+          <w:p>
+            <w:pPr>
+              <w:pStyle w:val="Compact"/>
+              <w:jc w:val="center"/>
+            </w:pPr>
+            <w:r>
+              <w:t xml:space="preserve">Household without children</w:t>
+            </w:r>
+          </w:p>
+        </w:tc>
+      </w:tr>
+      <w:tr>
+        <w:tc>
+          <w:p>
+            <w:pPr>
+              <w:pStyle w:val="Compact"/>
+              <w:jc w:val="center"/>
+            </w:pPr>
+            <w:r>
+              <w:t xml:space="preserve">MFWEKIND</w:t>
+            </w:r>
+          </w:p>
+        </w:tc>
+        <w:tc>
+          <w:p>
+            <w:pPr>
+              <w:pStyle w:val="Compact"/>
+              <w:jc w:val="center"/>
+            </w:pPr>
+            <w:r>
+              <w:t xml:space="preserve">Household with children</w:t>
+            </w:r>
+          </w:p>
+        </w:tc>
+      </w:tr>
+      <w:tr>
+        <w:tc>
+          <w:p>
+            <w:pPr>
+              <w:pStyle w:val="Compact"/>
+              <w:jc w:val="center"/>
+            </w:pPr>
+            <w:r>
+              <w:t xml:space="preserve">MGEMLEEF</w:t>
+            </w:r>
+          </w:p>
+        </w:tc>
+        <w:tc>
+          <w:p>
+            <w:pPr>
+              <w:pStyle w:val="Compact"/>
+              <w:jc w:val="center"/>
+            </w:pPr>
+            <w:r>
+              <w:t xml:space="preserve">Avg age</w:t>
+            </w:r>
+          </w:p>
+        </w:tc>
+      </w:tr>
+      <w:tr>
+        <w:tc>
+          <w:p>
+            <w:pPr>
+              <w:pStyle w:val="Compact"/>
+              <w:jc w:val="center"/>
+            </w:pPr>
+            <w:r>
+              <w:t xml:space="preserve">MGEMOMV</w:t>
+            </w:r>
+          </w:p>
+        </w:tc>
+        <w:tc>
+          <w:p>
+            <w:pPr>
+              <w:pStyle w:val="Compact"/>
+              <w:jc w:val="center"/>
+            </w:pPr>
+            <w:r>
+              <w:t xml:space="preserve">Avg size household</w:t>
+            </w:r>
+          </w:p>
+        </w:tc>
+      </w:tr>
+      <w:tr>
+        <w:tc>
+          <w:p>
+            <w:pPr>
+              <w:pStyle w:val="Compact"/>
+              <w:jc w:val="center"/>
+            </w:pPr>
+            <w:r>
+              <w:t xml:space="preserve">MGODGE</w:t>
+            </w:r>
+          </w:p>
+        </w:tc>
+        <w:tc>
+          <w:p>
+            <w:pPr>
+              <w:pStyle w:val="Compact"/>
+              <w:jc w:val="center"/>
+            </w:pPr>
+            <w:r>
+              <w:t xml:space="preserve">No religion</w:t>
+            </w:r>
+          </w:p>
+        </w:tc>
+      </w:tr>
+      <w:tr>
+        <w:tc>
+          <w:p>
+            <w:pPr>
+              <w:pStyle w:val="Compact"/>
+              <w:jc w:val="center"/>
+            </w:pPr>
+            <w:r>
+              <w:t xml:space="preserve">MGODOV</w:t>
+            </w:r>
+          </w:p>
+        </w:tc>
+        <w:tc>
+          <w:p>
+            <w:pPr>
+              <w:pStyle w:val="Compact"/>
+              <w:jc w:val="center"/>
+            </w:pPr>
+            <w:r>
+              <w:t xml:space="preserve">Other religion</w:t>
+            </w:r>
+          </w:p>
+        </w:tc>
+      </w:tr>
+      <w:tr>
+        <w:tc>
+          <w:p>
+            <w:pPr>
+              <w:pStyle w:val="Compact"/>
+              <w:jc w:val="center"/>
+            </w:pPr>
+            <w:r>
+              <w:t xml:space="preserve">MGODPR</w:t>
+            </w:r>
+          </w:p>
+        </w:tc>
+        <w:tc>
+          <w:p>
+            <w:pPr>
+              <w:pStyle w:val="Compact"/>
+              <w:jc w:val="center"/>
+            </w:pPr>
+            <w:r>
+              <w:t xml:space="preserve">Protestant</w:t>
+            </w:r>
+          </w:p>
+        </w:tc>
+      </w:tr>
+      <w:tr>
+        <w:tc>
+          <w:p>
+            <w:pPr>
+              <w:pStyle w:val="Compact"/>
+              <w:jc w:val="center"/>
+            </w:pPr>
+            <w:r>
+              <w:t xml:space="preserve">MGODRK</w:t>
+            </w:r>
+          </w:p>
+        </w:tc>
+        <w:tc>
+          <w:p>
+            <w:pPr>
+              <w:pStyle w:val="Compact"/>
+              <w:jc w:val="center"/>
+            </w:pPr>
+            <w:r>
+              <w:t xml:space="preserve">Roman catholic</w:t>
+            </w:r>
+          </w:p>
+        </w:tc>
+      </w:tr>
+      <w:tr>
+        <w:tc>
+          <w:p>
+            <w:pPr>
+              <w:pStyle w:val="Compact"/>
+              <w:jc w:val="center"/>
+            </w:pPr>
+            <w:r>
+              <w:t xml:space="preserve">MHHUUR</w:t>
+            </w:r>
+          </w:p>
+        </w:tc>
+        <w:tc>
+          <w:p>
+            <w:pPr>
+              <w:pStyle w:val="Compact"/>
+              <w:jc w:val="center"/>
+            </w:pPr>
+            <w:r>
+              <w:t xml:space="preserve">Rented house</w:t>
+            </w:r>
+          </w:p>
+        </w:tc>
+      </w:tr>
+      <w:tr>
+        <w:tc>
+          <w:p>
+            <w:pPr>
+              <w:pStyle w:val="Compact"/>
+              <w:jc w:val="center"/>
+            </w:pPr>
+            <w:r>
+              <w:t xml:space="preserve">MHKOOP</w:t>
+            </w:r>
+          </w:p>
+        </w:tc>
+        <w:tc>
+          <w:p>
+            <w:pPr>
+              <w:pStyle w:val="Compact"/>
+              <w:jc w:val="center"/>
+            </w:pPr>
+            <w:r>
+              <w:t xml:space="preserve">Home owners</w:t>
+            </w:r>
+          </w:p>
+        </w:tc>
+      </w:tr>
+      <w:tr>
+        <w:tc>
+          <w:p>
+            <w:pPr>
+              <w:pStyle w:val="Compact"/>
+              <w:jc w:val="center"/>
+            </w:pPr>
+            <w:r>
+              <w:t xml:space="preserve">MINK123M</w:t>
+            </w:r>
+          </w:p>
+        </w:tc>
+        <w:tc>
+          <w:p>
+            <w:pPr>
+              <w:pStyle w:val="Compact"/>
+              <w:jc w:val="center"/>
+            </w:pPr>
+            <w:r>
+              <w:t xml:space="preserve">Income &gt;123.000</w:t>
+            </w:r>
+          </w:p>
+        </w:tc>
+      </w:tr>
+      <w:tr>
+        <w:tc>
+          <w:p>
+            <w:pPr>
+              <w:pStyle w:val="Compact"/>
+              <w:jc w:val="center"/>
+            </w:pPr>
+            <w:r>
+              <w:t xml:space="preserve">MINK3045</w:t>
+            </w:r>
+          </w:p>
+        </w:tc>
+        <w:tc>
+          <w:p>
+            <w:pPr>
+              <w:pStyle w:val="Compact"/>
+              <w:jc w:val="center"/>
+            </w:pPr>
+            <w:r>
+              <w:t xml:space="preserve">Income 30-45.000</w:t>
+            </w:r>
+          </w:p>
+        </w:tc>
+      </w:tr>
+      <w:tr>
+        <w:tc>
+          <w:p>
+            <w:pPr>
+              <w:pStyle w:val="Compact"/>
+              <w:jc w:val="center"/>
+            </w:pPr>
+            <w:r>
+              <w:t xml:space="preserve">MINK4575</w:t>
+            </w:r>
+          </w:p>
+        </w:tc>
+        <w:tc>
+          <w:p>
+            <w:pPr>
+              <w:pStyle w:val="Compact"/>
+              <w:jc w:val="center"/>
+            </w:pPr>
+            <w:r>
+              <w:t xml:space="preserve">Income 45-75.000</w:t>
+            </w:r>
+          </w:p>
+        </w:tc>
+      </w:tr>
+      <w:tr>
+        <w:tc>
+          <w:p>
+            <w:pPr>
+              <w:pStyle w:val="Compact"/>
+              <w:jc w:val="center"/>
+            </w:pPr>
+            <w:r>
+              <w:t xml:space="preserve">MINK7512</w:t>
+            </w:r>
+          </w:p>
+        </w:tc>
+        <w:tc>
+          <w:p>
+            <w:pPr>
+              <w:pStyle w:val="Compact"/>
+              <w:jc w:val="center"/>
+            </w:pPr>
+            <w:r>
+              <w:t xml:space="preserve">Income 75-122.000</w:t>
+            </w:r>
+          </w:p>
+        </w:tc>
+      </w:tr>
+      <w:tr>
+        <w:tc>
+          <w:p>
+            <w:pPr>
+              <w:pStyle w:val="Compact"/>
+              <w:jc w:val="center"/>
+            </w:pPr>
+            <w:r>
+              <w:t xml:space="preserve">MINKGEM</w:t>
+            </w:r>
+          </w:p>
+        </w:tc>
+        <w:tc>
+          <w:p>
+            <w:pPr>
+              <w:pStyle w:val="Compact"/>
+              <w:jc w:val="center"/>
+            </w:pPr>
+            <w:r>
+              <w:t xml:space="preserve">Average income</w:t>
+            </w:r>
+          </w:p>
+        </w:tc>
+      </w:tr>
+      <w:tr>
+        <w:tc>
+          <w:p>
+            <w:pPr>
+              <w:pStyle w:val="Compact"/>
+              <w:jc w:val="center"/>
+            </w:pPr>
+            <w:r>
+              <w:t xml:space="preserve">MINKM30</w:t>
+            </w:r>
+          </w:p>
+        </w:tc>
+        <w:tc>
+          <w:p>
+            <w:pPr>
+              <w:pStyle w:val="Compact"/>
+              <w:jc w:val="center"/>
+            </w:pPr>
+            <w:r>
+              <w:t xml:space="preserve">Income &lt; 30.000</w:t>
+            </w:r>
+          </w:p>
+        </w:tc>
+      </w:tr>
+      <w:tr>
+        <w:tc>
+          <w:p>
+            <w:pPr>
+              <w:pStyle w:val="Compact"/>
+              <w:jc w:val="center"/>
+            </w:pPr>
+            <w:r>
+              <w:t xml:space="preserve">MKOOPKLA</w:t>
+            </w:r>
+          </w:p>
+        </w:tc>
+        <w:tc>
+          <w:p>
+            <w:pPr>
+              <w:pStyle w:val="Compact"/>
+              <w:jc w:val="center"/>
+            </w:pPr>
+            <w:r>
+              <w:t xml:space="preserve">Purchasing power class</w:t>
+            </w:r>
+          </w:p>
+        </w:tc>
+      </w:tr>
+      <w:tr>
+        <w:tc>
+          <w:p>
+            <w:pPr>
+              <w:pStyle w:val="Compact"/>
+              <w:jc w:val="center"/>
+            </w:pPr>
+            <w:r>
+              <w:t xml:space="preserve">MOPLHOOG</w:t>
+            </w:r>
+          </w:p>
+        </w:tc>
+        <w:tc>
+          <w:p>
+            <w:pPr>
+              <w:pStyle w:val="Compact"/>
+              <w:jc w:val="center"/>
+            </w:pPr>
+            <w:r>
+              <w:t xml:space="preserve">High level education</w:t>
+            </w:r>
+          </w:p>
+        </w:tc>
+      </w:tr>
+      <w:tr>
+        <w:tc>
+          <w:p>
+            <w:pPr>
+              <w:pStyle w:val="Compact"/>
+              <w:jc w:val="center"/>
+            </w:pPr>
+            <w:r>
+              <w:t xml:space="preserve">MOPLLAAG</w:t>
+            </w:r>
+          </w:p>
+        </w:tc>
+        <w:tc>
+          <w:p>
+            <w:pPr>
+              <w:pStyle w:val="Compact"/>
+              <w:jc w:val="center"/>
+            </w:pPr>
+            <w:r>
+              <w:t xml:space="preserve">Lower level education</w:t>
+            </w:r>
+          </w:p>
+        </w:tc>
+      </w:tr>
+      <w:tr>
+        <w:tc>
+          <w:p>
+            <w:pPr>
+              <w:pStyle w:val="Compact"/>
+              <w:jc w:val="center"/>
+            </w:pPr>
+            <w:r>
+              <w:t xml:space="preserve">MOPLMIDD</w:t>
+            </w:r>
+          </w:p>
+        </w:tc>
+        <w:tc>
+          <w:p>
+            <w:pPr>
+              <w:pStyle w:val="Compact"/>
+              <w:jc w:val="center"/>
+            </w:pPr>
+            <w:r>
+              <w:t xml:space="preserve">Medium level education</w:t>
+            </w:r>
+          </w:p>
+        </w:tc>
+      </w:tr>
+      <w:tr>
+        <w:tc>
+          <w:p>
+            <w:pPr>
+              <w:pStyle w:val="Compact"/>
+              <w:jc w:val="center"/>
+            </w:pPr>
+            <w:r>
+              <w:t xml:space="preserve">MOSHOOFD</w:t>
+            </w:r>
+          </w:p>
+        </w:tc>
+        <w:tc>
+          <w:p>
+            <w:pPr>
+              <w:pStyle w:val="Compact"/>
+              <w:jc w:val="center"/>
+            </w:pPr>
+            <w:r>
+              <w:t xml:space="preserve">Customer main type</w:t>
+            </w:r>
+          </w:p>
+        </w:tc>
+      </w:tr>
+      <w:tr>
+        <w:tc>
+          <w:p>
+            <w:pPr>
+              <w:pStyle w:val="Compact"/>
+              <w:jc w:val="center"/>
+            </w:pPr>
+            <w:r>
               <w:t xml:space="preserve">MOSTYPE</w:t>
             </w:r>
           </w:p>
@@ -4189,198 +5661,6 @@
               <w:jc w:val="center"/>
             </w:pPr>
             <w:r>
-              <w:t xml:space="preserve">MAANTHUI</w:t>
-            </w:r>
-          </w:p>
-        </w:tc>
-        <w:tc>
-          <w:p>
-            <w:pPr>
-              <w:pStyle w:val="Compact"/>
-              <w:jc w:val="center"/>
-            </w:pPr>
-            <w:r>
-              <w:t xml:space="preserve">Number of houses</w:t>
-            </w:r>
-          </w:p>
-        </w:tc>
-      </w:tr>
-      <w:tr>
-        <w:tc>
-          <w:p>
-            <w:pPr>
-              <w:pStyle w:val="Compact"/>
-              <w:jc w:val="center"/>
-            </w:pPr>
-            <w:r>
-              <w:t xml:space="preserve">MGEMOMV</w:t>
-            </w:r>
-          </w:p>
-        </w:tc>
-        <w:tc>
-          <w:p>
-            <w:pPr>
-              <w:pStyle w:val="Compact"/>
-              <w:jc w:val="center"/>
-            </w:pPr>
-            <w:r>
-              <w:t xml:space="preserve">Avg size household</w:t>
-            </w:r>
-          </w:p>
-        </w:tc>
-      </w:tr>
-      <w:tr>
-        <w:tc>
-          <w:p>
-            <w:pPr>
-              <w:pStyle w:val="Compact"/>
-              <w:jc w:val="center"/>
-            </w:pPr>
-            <w:r>
-              <w:t xml:space="preserve">MGEMLEEF</w:t>
-            </w:r>
-          </w:p>
-        </w:tc>
-        <w:tc>
-          <w:p>
-            <w:pPr>
-              <w:pStyle w:val="Compact"/>
-              <w:jc w:val="center"/>
-            </w:pPr>
-            <w:r>
-              <w:t xml:space="preserve">Avg age</w:t>
-            </w:r>
-          </w:p>
-        </w:tc>
-      </w:tr>
-      <w:tr>
-        <w:tc>
-          <w:p>
-            <w:pPr>
-              <w:pStyle w:val="Compact"/>
-              <w:jc w:val="center"/>
-            </w:pPr>
-            <w:r>
-              <w:t xml:space="preserve">MOSHOOFD</w:t>
-            </w:r>
-          </w:p>
-        </w:tc>
-        <w:tc>
-          <w:p>
-            <w:pPr>
-              <w:pStyle w:val="Compact"/>
-              <w:jc w:val="center"/>
-            </w:pPr>
-            <w:r>
-              <w:t xml:space="preserve">Customer main type</w:t>
-            </w:r>
-          </w:p>
-        </w:tc>
-      </w:tr>
-      <w:tr>
-        <w:tc>
-          <w:p>
-            <w:pPr>
-              <w:pStyle w:val="Compact"/>
-              <w:jc w:val="center"/>
-            </w:pPr>
-            <w:r>
-              <w:t xml:space="preserve">MGODRK</w:t>
-            </w:r>
-          </w:p>
-        </w:tc>
-        <w:tc>
-          <w:p>
-            <w:pPr>
-              <w:pStyle w:val="Compact"/>
-              <w:jc w:val="center"/>
-            </w:pPr>
-            <w:r>
-              <w:t xml:space="preserve">Roman catholic</w:t>
-            </w:r>
-          </w:p>
-        </w:tc>
-      </w:tr>
-      <w:tr>
-        <w:tc>
-          <w:p>
-            <w:pPr>
-              <w:pStyle w:val="Compact"/>
-              <w:jc w:val="center"/>
-            </w:pPr>
-            <w:r>
-              <w:t xml:space="preserve">MGODPR</w:t>
-            </w:r>
-          </w:p>
-        </w:tc>
-        <w:tc>
-          <w:p>
-            <w:pPr>
-              <w:pStyle w:val="Compact"/>
-              <w:jc w:val="center"/>
-            </w:pPr>
-            <w:r>
-              <w:t xml:space="preserve">Protestant</w:t>
-            </w:r>
-          </w:p>
-        </w:tc>
-      </w:tr>
-      <w:tr>
-        <w:tc>
-          <w:p>
-            <w:pPr>
-              <w:pStyle w:val="Compact"/>
-              <w:jc w:val="center"/>
-            </w:pPr>
-            <w:r>
-              <w:t xml:space="preserve">MGODOV</w:t>
-            </w:r>
-          </w:p>
-        </w:tc>
-        <w:tc>
-          <w:p>
-            <w:pPr>
-              <w:pStyle w:val="Compact"/>
-              <w:jc w:val="center"/>
-            </w:pPr>
-            <w:r>
-              <w:t xml:space="preserve">Other religion</w:t>
-            </w:r>
-          </w:p>
-        </w:tc>
-      </w:tr>
-      <w:tr>
-        <w:tc>
-          <w:p>
-            <w:pPr>
-              <w:pStyle w:val="Compact"/>
-              <w:jc w:val="center"/>
-            </w:pPr>
-            <w:r>
-              <w:t xml:space="preserve">MGODGE</w:t>
-            </w:r>
-          </w:p>
-        </w:tc>
-        <w:tc>
-          <w:p>
-            <w:pPr>
-              <w:pStyle w:val="Compact"/>
-              <w:jc w:val="center"/>
-            </w:pPr>
-            <w:r>
-              <w:t xml:space="preserve">No religion</w:t>
-            </w:r>
-          </w:p>
-        </w:tc>
-      </w:tr>
-      <w:tr>
-        <w:tc>
-          <w:p>
-            <w:pPr>
-              <w:pStyle w:val="Compact"/>
-              <w:jc w:val="center"/>
-            </w:pPr>
-            <w:r>
               <w:t xml:space="preserve">MRELGE</w:t>
             </w:r>
           </w:p>
@@ -4405,6 +5685,30 @@
               <w:jc w:val="center"/>
             </w:pPr>
             <w:r>
+              <w:t xml:space="preserve">MRELOV</w:t>
+            </w:r>
+          </w:p>
+        </w:tc>
+        <w:tc>
+          <w:p>
+            <w:pPr>
+              <w:pStyle w:val="Compact"/>
+              <w:jc w:val="center"/>
+            </w:pPr>
+            <w:r>
+              <w:t xml:space="preserve">Other relation</w:t>
+            </w:r>
+          </w:p>
+        </w:tc>
+      </w:tr>
+      <w:tr>
+        <w:tc>
+          <w:p>
+            <w:pPr>
+              <w:pStyle w:val="Compact"/>
+              <w:jc w:val="center"/>
+            </w:pPr>
+            <w:r>
               <w:t xml:space="preserve">MRELSA</w:t>
             </w:r>
           </w:p>
@@ -4429,318 +5733,6 @@
               <w:jc w:val="center"/>
             </w:pPr>
             <w:r>
-              <w:t xml:space="preserve">MRELOV</w:t>
-            </w:r>
-          </w:p>
-        </w:tc>
-        <w:tc>
-          <w:p>
-            <w:pPr>
-              <w:pStyle w:val="Compact"/>
-              <w:jc w:val="center"/>
-            </w:pPr>
-            <w:r>
-              <w:t xml:space="preserve">Other relation</w:t>
-            </w:r>
-          </w:p>
-        </w:tc>
-      </w:tr>
-      <w:tr>
-        <w:tc>
-          <w:p>
-            <w:pPr>
-              <w:pStyle w:val="Compact"/>
-              <w:jc w:val="center"/>
-            </w:pPr>
-            <w:r>
-              <w:t xml:space="preserve">MFALLEEN</w:t>
-            </w:r>
-          </w:p>
-        </w:tc>
-        <w:tc>
-          <w:p>
-            <w:pPr>
-              <w:pStyle w:val="Compact"/>
-              <w:jc w:val="center"/>
-            </w:pPr>
-            <w:r>
-              <w:t xml:space="preserve">Singles</w:t>
-            </w:r>
-          </w:p>
-        </w:tc>
-      </w:tr>
-      <w:tr>
-        <w:tc>
-          <w:p>
-            <w:pPr>
-              <w:pStyle w:val="Compact"/>
-              <w:jc w:val="center"/>
-            </w:pPr>
-            <w:r>
-              <w:t xml:space="preserve">MFGEKIND</w:t>
-            </w:r>
-          </w:p>
-        </w:tc>
-        <w:tc>
-          <w:p>
-            <w:pPr>
-              <w:pStyle w:val="Compact"/>
-              <w:jc w:val="center"/>
-            </w:pPr>
-            <w:r>
-              <w:t xml:space="preserve">Household without children</w:t>
-            </w:r>
-          </w:p>
-        </w:tc>
-      </w:tr>
-      <w:tr>
-        <w:tc>
-          <w:p>
-            <w:pPr>
-              <w:pStyle w:val="Compact"/>
-              <w:jc w:val="center"/>
-            </w:pPr>
-            <w:r>
-              <w:t xml:space="preserve">MFWEKIND</w:t>
-            </w:r>
-          </w:p>
-        </w:tc>
-        <w:tc>
-          <w:p>
-            <w:pPr>
-              <w:pStyle w:val="Compact"/>
-              <w:jc w:val="center"/>
-            </w:pPr>
-            <w:r>
-              <w:t xml:space="preserve">Household with children</w:t>
-            </w:r>
-          </w:p>
-        </w:tc>
-      </w:tr>
-      <w:tr>
-        <w:tc>
-          <w:p>
-            <w:pPr>
-              <w:pStyle w:val="Compact"/>
-              <w:jc w:val="center"/>
-            </w:pPr>
-            <w:r>
-              <w:t xml:space="preserve">MOPLHOOG</w:t>
-            </w:r>
-          </w:p>
-        </w:tc>
-        <w:tc>
-          <w:p>
-            <w:pPr>
-              <w:pStyle w:val="Compact"/>
-              <w:jc w:val="center"/>
-            </w:pPr>
-            <w:r>
-              <w:t xml:space="preserve">High level education</w:t>
-            </w:r>
-          </w:p>
-        </w:tc>
-      </w:tr>
-      <w:tr>
-        <w:tc>
-          <w:p>
-            <w:pPr>
-              <w:pStyle w:val="Compact"/>
-              <w:jc w:val="center"/>
-            </w:pPr>
-            <w:r>
-              <w:t xml:space="preserve">MOPLMIDD</w:t>
-            </w:r>
-          </w:p>
-        </w:tc>
-        <w:tc>
-          <w:p>
-            <w:pPr>
-              <w:pStyle w:val="Compact"/>
-              <w:jc w:val="center"/>
-            </w:pPr>
-            <w:r>
-              <w:t xml:space="preserve">Medium level education</w:t>
-            </w:r>
-          </w:p>
-        </w:tc>
-      </w:tr>
-      <w:tr>
-        <w:tc>
-          <w:p>
-            <w:pPr>
-              <w:pStyle w:val="Compact"/>
-              <w:jc w:val="center"/>
-            </w:pPr>
-            <w:r>
-              <w:t xml:space="preserve">MOPLLAAG</w:t>
-            </w:r>
-          </w:p>
-        </w:tc>
-        <w:tc>
-          <w:p>
-            <w:pPr>
-              <w:pStyle w:val="Compact"/>
-              <w:jc w:val="center"/>
-            </w:pPr>
-            <w:r>
-              <w:t xml:space="preserve">Lower level education</w:t>
-            </w:r>
-          </w:p>
-        </w:tc>
-      </w:tr>
-      <w:tr>
-        <w:tc>
-          <w:p>
-            <w:pPr>
-              <w:pStyle w:val="Compact"/>
-              <w:jc w:val="center"/>
-            </w:pPr>
-            <w:r>
-              <w:t xml:space="preserve">MBERHOOG</w:t>
-            </w:r>
-          </w:p>
-        </w:tc>
-        <w:tc>
-          <w:p>
-            <w:pPr>
-              <w:pStyle w:val="Compact"/>
-              <w:jc w:val="center"/>
-            </w:pPr>
-            <w:r>
-              <w:t xml:space="preserve">High status</w:t>
-            </w:r>
-          </w:p>
-        </w:tc>
-      </w:tr>
-      <w:tr>
-        <w:tc>
-          <w:p>
-            <w:pPr>
-              <w:pStyle w:val="Compact"/>
-              <w:jc w:val="center"/>
-            </w:pPr>
-            <w:r>
-              <w:t xml:space="preserve">MBERZELF</w:t>
-            </w:r>
-          </w:p>
-        </w:tc>
-        <w:tc>
-          <w:p>
-            <w:pPr>
-              <w:pStyle w:val="Compact"/>
-              <w:jc w:val="center"/>
-            </w:pPr>
-            <w:r>
-              <w:t xml:space="preserve">Entrepreneur</w:t>
-            </w:r>
-          </w:p>
-        </w:tc>
-      </w:tr>
-      <w:tr>
-        <w:tc>
-          <w:p>
-            <w:pPr>
-              <w:pStyle w:val="Compact"/>
-              <w:jc w:val="center"/>
-            </w:pPr>
-            <w:r>
-              <w:t xml:space="preserve">MBERBOER</w:t>
-            </w:r>
-          </w:p>
-        </w:tc>
-        <w:tc>
-          <w:p>
-            <w:pPr>
-              <w:pStyle w:val="Compact"/>
-              <w:jc w:val="center"/>
-            </w:pPr>
-            <w:r>
-              <w:t xml:space="preserve">Farmer</w:t>
-            </w:r>
-          </w:p>
-        </w:tc>
-      </w:tr>
-      <w:tr>
-        <w:tc>
-          <w:p>
-            <w:pPr>
-              <w:pStyle w:val="Compact"/>
-              <w:jc w:val="center"/>
-            </w:pPr>
-            <w:r>
-              <w:t xml:space="preserve">MBERMIDD</w:t>
-            </w:r>
-          </w:p>
-        </w:tc>
-        <w:tc>
-          <w:p>
-            <w:pPr>
-              <w:pStyle w:val="Compact"/>
-              <w:jc w:val="center"/>
-            </w:pPr>
-            <w:r>
-              <w:t xml:space="preserve">Middle management</w:t>
-            </w:r>
-          </w:p>
-        </w:tc>
-      </w:tr>
-      <w:tr>
-        <w:tc>
-          <w:p>
-            <w:pPr>
-              <w:pStyle w:val="Compact"/>
-              <w:jc w:val="center"/>
-            </w:pPr>
-            <w:r>
-              <w:t xml:space="preserve">MBERARBG</w:t>
-            </w:r>
-          </w:p>
-        </w:tc>
-        <w:tc>
-          <w:p>
-            <w:pPr>
-              <w:pStyle w:val="Compact"/>
-              <w:jc w:val="center"/>
-            </w:pPr>
-            <w:r>
-              <w:t xml:space="preserve">Skilled labourers</w:t>
-            </w:r>
-          </w:p>
-        </w:tc>
-      </w:tr>
-      <w:tr>
-        <w:tc>
-          <w:p>
-            <w:pPr>
-              <w:pStyle w:val="Compact"/>
-              <w:jc w:val="center"/>
-            </w:pPr>
-            <w:r>
-              <w:t xml:space="preserve">MBERARBO</w:t>
-            </w:r>
-          </w:p>
-        </w:tc>
-        <w:tc>
-          <w:p>
-            <w:pPr>
-              <w:pStyle w:val="Compact"/>
-              <w:jc w:val="center"/>
-            </w:pPr>
-            <w:r>
-              <w:t xml:space="preserve">Unskilled labourers</w:t>
-            </w:r>
-          </w:p>
-        </w:tc>
-      </w:tr>
-      <w:tr>
-        <w:tc>
-          <w:p>
-            <w:pPr>
-              <w:pStyle w:val="Compact"/>
-              <w:jc w:val="center"/>
-            </w:pPr>
-            <w:r>
               <w:t xml:space="preserve">MSKA</w:t>
             </w:r>
           </w:p>
@@ -4861,126 +5853,6 @@
               <w:jc w:val="center"/>
             </w:pPr>
             <w:r>
-              <w:t xml:space="preserve">MHHUUR</w:t>
-            </w:r>
-          </w:p>
-        </w:tc>
-        <w:tc>
-          <w:p>
-            <w:pPr>
-              <w:pStyle w:val="Compact"/>
-              <w:jc w:val="center"/>
-            </w:pPr>
-            <w:r>
-              <w:t xml:space="preserve">Rented house</w:t>
-            </w:r>
-          </w:p>
-        </w:tc>
-      </w:tr>
-      <w:tr>
-        <w:tc>
-          <w:p>
-            <w:pPr>
-              <w:pStyle w:val="Compact"/>
-              <w:jc w:val="center"/>
-            </w:pPr>
-            <w:r>
-              <w:t xml:space="preserve">MHKOOP</w:t>
-            </w:r>
-          </w:p>
-        </w:tc>
-        <w:tc>
-          <w:p>
-            <w:pPr>
-              <w:pStyle w:val="Compact"/>
-              <w:jc w:val="center"/>
-            </w:pPr>
-            <w:r>
-              <w:t xml:space="preserve">Home owners</w:t>
-            </w:r>
-          </w:p>
-        </w:tc>
-      </w:tr>
-      <w:tr>
-        <w:tc>
-          <w:p>
-            <w:pPr>
-              <w:pStyle w:val="Compact"/>
-              <w:jc w:val="center"/>
-            </w:pPr>
-            <w:r>
-              <w:t xml:space="preserve">MAUT1</w:t>
-            </w:r>
-          </w:p>
-        </w:tc>
-        <w:tc>
-          <w:p>
-            <w:pPr>
-              <w:pStyle w:val="Compact"/>
-              <w:jc w:val="center"/>
-            </w:pPr>
-            <w:r>
-              <w:t xml:space="preserve">1 car</w:t>
-            </w:r>
-          </w:p>
-        </w:tc>
-      </w:tr>
-      <w:tr>
-        <w:tc>
-          <w:p>
-            <w:pPr>
-              <w:pStyle w:val="Compact"/>
-              <w:jc w:val="center"/>
-            </w:pPr>
-            <w:r>
-              <w:t xml:space="preserve">MAUT2</w:t>
-            </w:r>
-          </w:p>
-        </w:tc>
-        <w:tc>
-          <w:p>
-            <w:pPr>
-              <w:pStyle w:val="Compact"/>
-              <w:jc w:val="center"/>
-            </w:pPr>
-            <w:r>
-              <w:t xml:space="preserve">2 cars</w:t>
-            </w:r>
-          </w:p>
-        </w:tc>
-      </w:tr>
-      <w:tr>
-        <w:tc>
-          <w:p>
-            <w:pPr>
-              <w:pStyle w:val="Compact"/>
-              <w:jc w:val="center"/>
-            </w:pPr>
-            <w:r>
-              <w:t xml:space="preserve">MAUT0</w:t>
-            </w:r>
-          </w:p>
-        </w:tc>
-        <w:tc>
-          <w:p>
-            <w:pPr>
-              <w:pStyle w:val="Compact"/>
-              <w:jc w:val="center"/>
-            </w:pPr>
-            <w:r>
-              <w:t xml:space="preserve">No car</w:t>
-            </w:r>
-          </w:p>
-        </w:tc>
-      </w:tr>
-      <w:tr>
-        <w:tc>
-          <w:p>
-            <w:pPr>
-              <w:pStyle w:val="Compact"/>
-              <w:jc w:val="center"/>
-            </w:pPr>
-            <w:r>
               <w:t xml:space="preserve">MZFONDS</w:t>
             </w:r>
           </w:p>
@@ -5029,162 +5901,480 @@
               <w:jc w:val="center"/>
             </w:pPr>
             <w:r>
-              <w:t xml:space="preserve">MINKM30</w:t>
-            </w:r>
-          </w:p>
-        </w:tc>
-        <w:tc>
-          <w:p>
-            <w:pPr>
-              <w:pStyle w:val="Compact"/>
-              <w:jc w:val="center"/>
-            </w:pPr>
-            <w:r>
-              <w:t xml:space="preserve">Income &lt; 30.000</w:t>
-            </w:r>
-          </w:p>
-        </w:tc>
-      </w:tr>
-      <w:tr>
-        <w:tc>
-          <w:p>
-            <w:pPr>
-              <w:pStyle w:val="Compact"/>
-              <w:jc w:val="center"/>
-            </w:pPr>
-            <w:r>
-              <w:t xml:space="preserve">MINK3045</w:t>
-            </w:r>
-          </w:p>
-        </w:tc>
-        <w:tc>
-          <w:p>
-            <w:pPr>
-              <w:pStyle w:val="Compact"/>
-              <w:jc w:val="center"/>
-            </w:pPr>
-            <w:r>
-              <w:t xml:space="preserve">Income 30-45.000</w:t>
-            </w:r>
-          </w:p>
-        </w:tc>
-      </w:tr>
-      <w:tr>
-        <w:tc>
-          <w:p>
-            <w:pPr>
-              <w:pStyle w:val="Compact"/>
-              <w:jc w:val="center"/>
-            </w:pPr>
-            <w:r>
-              <w:t xml:space="preserve">MINK4575</w:t>
-            </w:r>
-          </w:p>
-        </w:tc>
-        <w:tc>
-          <w:p>
-            <w:pPr>
-              <w:pStyle w:val="Compact"/>
-              <w:jc w:val="center"/>
-            </w:pPr>
-            <w:r>
-              <w:t xml:space="preserve">Income 45-75.000</w:t>
-            </w:r>
-          </w:p>
-        </w:tc>
-      </w:tr>
-      <w:tr>
-        <w:tc>
-          <w:p>
-            <w:pPr>
-              <w:pStyle w:val="Compact"/>
-              <w:jc w:val="center"/>
-            </w:pPr>
-            <w:r>
-              <w:t xml:space="preserve">MINK7512</w:t>
-            </w:r>
-          </w:p>
-        </w:tc>
-        <w:tc>
-          <w:p>
-            <w:pPr>
-              <w:pStyle w:val="Compact"/>
-              <w:jc w:val="center"/>
-            </w:pPr>
-            <w:r>
-              <w:t xml:space="preserve">Income 75-122.000</w:t>
-            </w:r>
-          </w:p>
-        </w:tc>
-      </w:tr>
-      <w:tr>
-        <w:tc>
-          <w:p>
-            <w:pPr>
-              <w:pStyle w:val="Compact"/>
-              <w:jc w:val="center"/>
-            </w:pPr>
-            <w:r>
-              <w:t xml:space="preserve">MINK123M</w:t>
-            </w:r>
-          </w:p>
-        </w:tc>
-        <w:tc>
-          <w:p>
-            <w:pPr>
-              <w:pStyle w:val="Compact"/>
-              <w:jc w:val="center"/>
-            </w:pPr>
-            <w:r>
-              <w:t xml:space="preserve">Income &gt;123.000</w:t>
-            </w:r>
-          </w:p>
-        </w:tc>
-      </w:tr>
-      <w:tr>
-        <w:tc>
-          <w:p>
-            <w:pPr>
-              <w:pStyle w:val="Compact"/>
-              <w:jc w:val="center"/>
-            </w:pPr>
-            <w:r>
-              <w:t xml:space="preserve">MINKGEM</w:t>
-            </w:r>
-          </w:p>
-        </w:tc>
-        <w:tc>
-          <w:p>
-            <w:pPr>
-              <w:pStyle w:val="Compact"/>
-              <w:jc w:val="center"/>
-            </w:pPr>
-            <w:r>
-              <w:t xml:space="preserve">Average income</w:t>
-            </w:r>
-          </w:p>
-        </w:tc>
-      </w:tr>
-      <w:tr>
-        <w:tc>
-          <w:p>
-            <w:pPr>
-              <w:pStyle w:val="Compact"/>
-              <w:jc w:val="center"/>
-            </w:pPr>
-            <w:r>
-              <w:t xml:space="preserve">MKOOPKLA</w:t>
-            </w:r>
-          </w:p>
-        </w:tc>
-        <w:tc>
-          <w:p>
-            <w:pPr>
-              <w:pStyle w:val="Compact"/>
-              <w:jc w:val="center"/>
-            </w:pPr>
-            <w:r>
-              <w:t xml:space="preserve">Purchasing power class</w:t>
+              <w:t xml:space="preserve">PAANHANG</w:t>
+            </w:r>
+          </w:p>
+        </w:tc>
+        <w:tc>
+          <w:p>
+            <w:pPr>
+              <w:pStyle w:val="Compact"/>
+              <w:jc w:val="center"/>
+            </w:pPr>
+            <w:r>
+              <w:t xml:space="preserve">Contribution trailer policies</w:t>
+            </w:r>
+          </w:p>
+        </w:tc>
+      </w:tr>
+      <w:tr>
+        <w:tc>
+          <w:p>
+            <w:pPr>
+              <w:pStyle w:val="Compact"/>
+              <w:jc w:val="center"/>
+            </w:pPr>
+            <w:r>
+              <w:t xml:space="preserve">PBESAUT</w:t>
+            </w:r>
+          </w:p>
+        </w:tc>
+        <w:tc>
+          <w:p>
+            <w:pPr>
+              <w:pStyle w:val="Compact"/>
+              <w:jc w:val="center"/>
+            </w:pPr>
+            <w:r>
+              <w:t xml:space="preserve">Contribution delivery van</w:t>
+            </w:r>
+            <w:r>
+              <w:t xml:space="preserve"> </w:t>
+            </w:r>
+            <w:r>
+              <w:t xml:space="preserve">policies</w:t>
+            </w:r>
+          </w:p>
+        </w:tc>
+      </w:tr>
+      <w:tr>
+        <w:tc>
+          <w:p>
+            <w:pPr>
+              <w:pStyle w:val="Compact"/>
+              <w:jc w:val="center"/>
+            </w:pPr>
+            <w:r>
+              <w:t xml:space="preserve">PBRAND</w:t>
+            </w:r>
+          </w:p>
+        </w:tc>
+        <w:tc>
+          <w:p>
+            <w:pPr>
+              <w:pStyle w:val="Compact"/>
+              <w:jc w:val="center"/>
+            </w:pPr>
+            <w:r>
+              <w:t xml:space="preserve">Contribution fire policies</w:t>
+            </w:r>
+          </w:p>
+        </w:tc>
+      </w:tr>
+      <w:tr>
+        <w:tc>
+          <w:p>
+            <w:pPr>
+              <w:pStyle w:val="Compact"/>
+              <w:jc w:val="center"/>
+            </w:pPr>
+            <w:r>
+              <w:t xml:space="preserve">PBROM</w:t>
+            </w:r>
+          </w:p>
+        </w:tc>
+        <w:tc>
+          <w:p>
+            <w:pPr>
+              <w:pStyle w:val="Compact"/>
+              <w:jc w:val="center"/>
+            </w:pPr>
+            <w:r>
+              <w:t xml:space="preserve">Contribution moped policies</w:t>
+            </w:r>
+          </w:p>
+        </w:tc>
+      </w:tr>
+      <w:tr>
+        <w:tc>
+          <w:p>
+            <w:pPr>
+              <w:pStyle w:val="Compact"/>
+              <w:jc w:val="center"/>
+            </w:pPr>
+            <w:r>
+              <w:t xml:space="preserve">PBYSTAND</w:t>
+            </w:r>
+          </w:p>
+        </w:tc>
+        <w:tc>
+          <w:p>
+            <w:pPr>
+              <w:pStyle w:val="Compact"/>
+              <w:jc w:val="center"/>
+            </w:pPr>
+            <w:r>
+              <w:t xml:space="preserve">Contribution social security</w:t>
+            </w:r>
+            <w:r>
+              <w:t xml:space="preserve"> </w:t>
+            </w:r>
+            <w:r>
+              <w:t xml:space="preserve">insurance policies</w:t>
+            </w:r>
+          </w:p>
+        </w:tc>
+      </w:tr>
+      <w:tr>
+        <w:tc>
+          <w:p>
+            <w:pPr>
+              <w:pStyle w:val="Compact"/>
+              <w:jc w:val="center"/>
+            </w:pPr>
+            <w:r>
+              <w:t xml:space="preserve">PFIETS</w:t>
+            </w:r>
+          </w:p>
+        </w:tc>
+        <w:tc>
+          <w:p>
+            <w:pPr>
+              <w:pStyle w:val="Compact"/>
+              <w:jc w:val="center"/>
+            </w:pPr>
+            <w:r>
+              <w:t xml:space="preserve">Contribution bicycle policies</w:t>
+            </w:r>
+          </w:p>
+        </w:tc>
+      </w:tr>
+      <w:tr>
+        <w:tc>
+          <w:p>
+            <w:pPr>
+              <w:pStyle w:val="Compact"/>
+              <w:jc w:val="center"/>
+            </w:pPr>
+            <w:r>
+              <w:t xml:space="preserve">PGEZONG</w:t>
+            </w:r>
+          </w:p>
+        </w:tc>
+        <w:tc>
+          <w:p>
+            <w:pPr>
+              <w:pStyle w:val="Compact"/>
+              <w:jc w:val="center"/>
+            </w:pPr>
+            <w:r>
+              <w:t xml:space="preserve">Contribution family accidents</w:t>
+            </w:r>
+            <w:r>
+              <w:t xml:space="preserve"> </w:t>
+            </w:r>
+            <w:r>
+              <w:t xml:space="preserve">insurance policies</w:t>
+            </w:r>
+          </w:p>
+        </w:tc>
+      </w:tr>
+      <w:tr>
+        <w:tc>
+          <w:p>
+            <w:pPr>
+              <w:pStyle w:val="Compact"/>
+              <w:jc w:val="center"/>
+            </w:pPr>
+            <w:r>
+              <w:t xml:space="preserve">PINBOED</w:t>
+            </w:r>
+          </w:p>
+        </w:tc>
+        <w:tc>
+          <w:p>
+            <w:pPr>
+              <w:pStyle w:val="Compact"/>
+              <w:jc w:val="center"/>
+            </w:pPr>
+            <w:r>
+              <w:t xml:space="preserve">Contribution property</w:t>
+            </w:r>
+            <w:r>
+              <w:t xml:space="preserve"> </w:t>
+            </w:r>
+            <w:r>
+              <w:t xml:space="preserve">insurance policies</w:t>
+            </w:r>
+          </w:p>
+        </w:tc>
+      </w:tr>
+      <w:tr>
+        <w:tc>
+          <w:p>
+            <w:pPr>
+              <w:pStyle w:val="Compact"/>
+              <w:jc w:val="center"/>
+            </w:pPr>
+            <w:r>
+              <w:t xml:space="preserve">PLEVEN</w:t>
+            </w:r>
+          </w:p>
+        </w:tc>
+        <w:tc>
+          <w:p>
+            <w:pPr>
+              <w:pStyle w:val="Compact"/>
+              <w:jc w:val="center"/>
+            </w:pPr>
+            <w:r>
+              <w:t xml:space="preserve">Contribution life insurances</w:t>
+            </w:r>
+          </w:p>
+        </w:tc>
+      </w:tr>
+      <w:tr>
+        <w:tc>
+          <w:p>
+            <w:pPr>
+              <w:pStyle w:val="Compact"/>
+              <w:jc w:val="center"/>
+            </w:pPr>
+            <w:r>
+              <w:t xml:space="preserve">PMOTSCO</w:t>
+            </w:r>
+          </w:p>
+        </w:tc>
+        <w:tc>
+          <w:p>
+            <w:pPr>
+              <w:pStyle w:val="Compact"/>
+              <w:jc w:val="center"/>
+            </w:pPr>
+            <w:r>
+              <w:t xml:space="preserve">Contribution</w:t>
+            </w:r>
+            <w:r>
+              <w:t xml:space="preserve"> </w:t>
+            </w:r>
+            <w:r>
+              <w:t xml:space="preserve">motorcycle/scooter policies</w:t>
+            </w:r>
+          </w:p>
+        </w:tc>
+      </w:tr>
+      <w:tr>
+        <w:tc>
+          <w:p>
+            <w:pPr>
+              <w:pStyle w:val="Compact"/>
+              <w:jc w:val="center"/>
+            </w:pPr>
+            <w:r>
+              <w:t xml:space="preserve">PPERSAUT</w:t>
+            </w:r>
+          </w:p>
+        </w:tc>
+        <w:tc>
+          <w:p>
+            <w:pPr>
+              <w:pStyle w:val="Compact"/>
+              <w:jc w:val="center"/>
+            </w:pPr>
+            <w:r>
+              <w:t xml:space="preserve">Contribution car policies</w:t>
+            </w:r>
+          </w:p>
+        </w:tc>
+      </w:tr>
+      <w:tr>
+        <w:tc>
+          <w:p>
+            <w:pPr>
+              <w:pStyle w:val="Compact"/>
+              <w:jc w:val="center"/>
+            </w:pPr>
+            <w:r>
+              <w:t xml:space="preserve">PPERSONG</w:t>
+            </w:r>
+          </w:p>
+        </w:tc>
+        <w:tc>
+          <w:p>
+            <w:pPr>
+              <w:pStyle w:val="Compact"/>
+              <w:jc w:val="center"/>
+            </w:pPr>
+            <w:r>
+              <w:t xml:space="preserve">Contribution private accident</w:t>
+            </w:r>
+            <w:r>
+              <w:t xml:space="preserve"> </w:t>
+            </w:r>
+            <w:r>
+              <w:t xml:space="preserve">insurance policies</w:t>
+            </w:r>
+          </w:p>
+        </w:tc>
+      </w:tr>
+      <w:tr>
+        <w:tc>
+          <w:p>
+            <w:pPr>
+              <w:pStyle w:val="Compact"/>
+              <w:jc w:val="center"/>
+            </w:pPr>
+            <w:r>
+              <w:t xml:space="preserve">PPLEZIER</w:t>
+            </w:r>
+          </w:p>
+        </w:tc>
+        <w:tc>
+          <w:p>
+            <w:pPr>
+              <w:pStyle w:val="Compact"/>
+              <w:jc w:val="center"/>
+            </w:pPr>
+            <w:r>
+              <w:t xml:space="preserve">Contribution boat policies</w:t>
+            </w:r>
+          </w:p>
+        </w:tc>
+      </w:tr>
+      <w:tr>
+        <w:tc>
+          <w:p>
+            <w:pPr>
+              <w:pStyle w:val="Compact"/>
+              <w:jc w:val="center"/>
+            </w:pPr>
+            <w:r>
+              <w:t xml:space="preserve">PTRACTOR</w:t>
+            </w:r>
+          </w:p>
+        </w:tc>
+        <w:tc>
+          <w:p>
+            <w:pPr>
+              <w:pStyle w:val="Compact"/>
+              <w:jc w:val="center"/>
+            </w:pPr>
+            <w:r>
+              <w:t xml:space="preserve">Contribution tractor policies</w:t>
+            </w:r>
+          </w:p>
+        </w:tc>
+      </w:tr>
+      <w:tr>
+        <w:tc>
+          <w:p>
+            <w:pPr>
+              <w:pStyle w:val="Compact"/>
+              <w:jc w:val="center"/>
+            </w:pPr>
+            <w:r>
+              <w:t xml:space="preserve">PVRAAUT</w:t>
+            </w:r>
+          </w:p>
+        </w:tc>
+        <w:tc>
+          <w:p>
+            <w:pPr>
+              <w:pStyle w:val="Compact"/>
+              <w:jc w:val="center"/>
+            </w:pPr>
+            <w:r>
+              <w:t xml:space="preserve">Contribution lorry policies</w:t>
+            </w:r>
+          </w:p>
+        </w:tc>
+      </w:tr>
+      <w:tr>
+        <w:tc>
+          <w:p>
+            <w:pPr>
+              <w:pStyle w:val="Compact"/>
+              <w:jc w:val="center"/>
+            </w:pPr>
+            <w:r>
+              <w:t xml:space="preserve">PWAAND</w:t>
+            </w:r>
+          </w:p>
+        </w:tc>
+        <w:tc>
+          <w:p>
+            <w:pPr>
+              <w:pStyle w:val="Compact"/>
+              <w:jc w:val="center"/>
+            </w:pPr>
+            <w:r>
+              <w:t xml:space="preserve">Contribution third party</w:t>
+            </w:r>
+            <w:r>
+              <w:t xml:space="preserve"> </w:t>
+            </w:r>
+            <w:r>
+              <w:t xml:space="preserve">insurane (agriculture)</w:t>
+            </w:r>
+          </w:p>
+        </w:tc>
+      </w:tr>
+      <w:tr>
+        <w:tc>
+          <w:p>
+            <w:pPr>
+              <w:pStyle w:val="Compact"/>
+              <w:jc w:val="center"/>
+            </w:pPr>
+            <w:r>
+              <w:t xml:space="preserve">PWABEDR</w:t>
+            </w:r>
+          </w:p>
+        </w:tc>
+        <w:tc>
+          <w:p>
+            <w:pPr>
+              <w:pStyle w:val="Compact"/>
+              <w:jc w:val="center"/>
+            </w:pPr>
+            <w:r>
+              <w:t xml:space="preserve">Contribution third party</w:t>
+            </w:r>
+            <w:r>
+              <w:t xml:space="preserve"> </w:t>
+            </w:r>
+            <w:r>
+              <w:t xml:space="preserve">insurance (firms)</w:t>
+            </w:r>
+          </w:p>
+        </w:tc>
+      </w:tr>
+      <w:tr>
+        <w:tc>
+          <w:p>
+            <w:pPr>
+              <w:pStyle w:val="Compact"/>
+              <w:jc w:val="center"/>
+            </w:pPr>
+            <w:r>
+              <w:t xml:space="preserve">PWAOREG</w:t>
+            </w:r>
+          </w:p>
+        </w:tc>
+        <w:tc>
+          <w:p>
+            <w:pPr>
+              <w:pStyle w:val="Compact"/>
+              <w:jc w:val="center"/>
+            </w:pPr>
+            <w:r>
+              <w:t xml:space="preserve">Contribution disability</w:t>
+            </w:r>
+            <w:r>
+              <w:t xml:space="preserve"> </w:t>
+            </w:r>
+            <w:r>
+              <w:t xml:space="preserve">insurance policies</w:t>
             </w:r>
           </w:p>
         </w:tc>
@@ -5227,1134 +6417,54 @@
               <w:jc w:val="center"/>
             </w:pPr>
             <w:r>
-              <w:t xml:space="preserve">PWABEDR</w:t>
-            </w:r>
-          </w:p>
-        </w:tc>
-        <w:tc>
-          <w:p>
-            <w:pPr>
-              <w:pStyle w:val="Compact"/>
-              <w:jc w:val="center"/>
-            </w:pPr>
-            <w:r>
-              <w:t xml:space="preserve">Contribution third party</w:t>
+              <w:t xml:space="preserve">PWERKT</w:t>
+            </w:r>
+          </w:p>
+        </w:tc>
+        <w:tc>
+          <w:p>
+            <w:pPr>
+              <w:pStyle w:val="Compact"/>
+              <w:jc w:val="center"/>
+            </w:pPr>
+            <w:r>
+              <w:t xml:space="preserve">Contribution agricultural</w:t>
             </w:r>
             <w:r>
               <w:t xml:space="preserve"> </w:t>
             </w:r>
             <w:r>
-              <w:t xml:space="preserve">insurance (firms)</w:t>
-            </w:r>
-          </w:p>
-        </w:tc>
-      </w:tr>
-      <w:tr>
-        <w:tc>
-          <w:p>
-            <w:pPr>
-              <w:pStyle w:val="Compact"/>
-              <w:jc w:val="center"/>
-            </w:pPr>
-            <w:r>
-              <w:t xml:space="preserve">PWAAND</w:t>
-            </w:r>
-          </w:p>
-        </w:tc>
-        <w:tc>
-          <w:p>
-            <w:pPr>
-              <w:pStyle w:val="Compact"/>
-              <w:jc w:val="center"/>
-            </w:pPr>
-            <w:r>
-              <w:t xml:space="preserve">Contribution third party</w:t>
+              <w:t xml:space="preserve">machines policies</w:t>
+            </w:r>
+          </w:p>
+        </w:tc>
+      </w:tr>
+      <w:tr>
+        <w:tc>
+          <w:p>
+            <w:pPr>
+              <w:pStyle w:val="Compact"/>
+              <w:jc w:val="center"/>
+            </w:pPr>
+            <w:r>
+              <w:t xml:space="preserve">PZEILPL</w:t>
+            </w:r>
+          </w:p>
+        </w:tc>
+        <w:tc>
+          <w:p>
+            <w:pPr>
+              <w:pStyle w:val="Compact"/>
+              <w:jc w:val="center"/>
+            </w:pPr>
+            <w:r>
+              <w:t xml:space="preserve">Contribution surfboard</w:t>
             </w:r>
             <w:r>
               <w:t xml:space="preserve"> </w:t>
             </w:r>
             <w:r>
-              <w:t xml:space="preserve">insurane (agriculture)</w:t>
-            </w:r>
-          </w:p>
-        </w:tc>
-      </w:tr>
-      <w:tr>
-        <w:tc>
-          <w:p>
-            <w:pPr>
-              <w:pStyle w:val="Compact"/>
-              <w:jc w:val="center"/>
-            </w:pPr>
-            <w:r>
-              <w:t xml:space="preserve">PPERSAUT</w:t>
-            </w:r>
-          </w:p>
-        </w:tc>
-        <w:tc>
-          <w:p>
-            <w:pPr>
-              <w:pStyle w:val="Compact"/>
-              <w:jc w:val="center"/>
-            </w:pPr>
-            <w:r>
-              <w:t xml:space="preserve">Contribution car policies</w:t>
-            </w:r>
-          </w:p>
-        </w:tc>
-      </w:tr>
-      <w:tr>
-        <w:tc>
-          <w:p>
-            <w:pPr>
-              <w:pStyle w:val="Compact"/>
-              <w:jc w:val="center"/>
-            </w:pPr>
-            <w:r>
-              <w:t xml:space="preserve">PBESAUT</w:t>
-            </w:r>
-          </w:p>
-        </w:tc>
-        <w:tc>
-          <w:p>
-            <w:pPr>
-              <w:pStyle w:val="Compact"/>
-              <w:jc w:val="center"/>
-            </w:pPr>
-            <w:r>
-              <w:t xml:space="preserve">Contribution delivery van</w:t>
-            </w:r>
-            <w:r>
-              <w:t xml:space="preserve"> </w:t>
-            </w:r>
-            <w:r>
               <w:t xml:space="preserve">policies</w:t>
-            </w:r>
-          </w:p>
-        </w:tc>
-      </w:tr>
-      <w:tr>
-        <w:tc>
-          <w:p>
-            <w:pPr>
-              <w:pStyle w:val="Compact"/>
-              <w:jc w:val="center"/>
-            </w:pPr>
-            <w:r>
-              <w:t xml:space="preserve">PMOTSCO</w:t>
-            </w:r>
-          </w:p>
-        </w:tc>
-        <w:tc>
-          <w:p>
-            <w:pPr>
-              <w:pStyle w:val="Compact"/>
-              <w:jc w:val="center"/>
-            </w:pPr>
-            <w:r>
-              <w:t xml:space="preserve">Contribution</w:t>
-            </w:r>
-            <w:r>
-              <w:t xml:space="preserve"> </w:t>
-            </w:r>
-            <w:r>
-              <w:t xml:space="preserve">motorcycle/scooter policies</w:t>
-            </w:r>
-          </w:p>
-        </w:tc>
-      </w:tr>
-      <w:tr>
-        <w:tc>
-          <w:p>
-            <w:pPr>
-              <w:pStyle w:val="Compact"/>
-              <w:jc w:val="center"/>
-            </w:pPr>
-            <w:r>
-              <w:t xml:space="preserve">PVRAAUT</w:t>
-            </w:r>
-          </w:p>
-        </w:tc>
-        <w:tc>
-          <w:p>
-            <w:pPr>
-              <w:pStyle w:val="Compact"/>
-              <w:jc w:val="center"/>
-            </w:pPr>
-            <w:r>
-              <w:t xml:space="preserve">Contribution lorry policies</w:t>
-            </w:r>
-          </w:p>
-        </w:tc>
-      </w:tr>
-      <w:tr>
-        <w:tc>
-          <w:p>
-            <w:pPr>
-              <w:pStyle w:val="Compact"/>
-              <w:jc w:val="center"/>
-            </w:pPr>
-            <w:r>
-              <w:t xml:space="preserve">PAANHANG</w:t>
-            </w:r>
-          </w:p>
-        </w:tc>
-        <w:tc>
-          <w:p>
-            <w:pPr>
-              <w:pStyle w:val="Compact"/>
-              <w:jc w:val="center"/>
-            </w:pPr>
-            <w:r>
-              <w:t xml:space="preserve">Contribution trailer policies</w:t>
-            </w:r>
-          </w:p>
-        </w:tc>
-      </w:tr>
-      <w:tr>
-        <w:tc>
-          <w:p>
-            <w:pPr>
-              <w:pStyle w:val="Compact"/>
-              <w:jc w:val="center"/>
-            </w:pPr>
-            <w:r>
-              <w:t xml:space="preserve">PTRACTOR</w:t>
-            </w:r>
-          </w:p>
-        </w:tc>
-        <w:tc>
-          <w:p>
-            <w:pPr>
-              <w:pStyle w:val="Compact"/>
-              <w:jc w:val="center"/>
-            </w:pPr>
-            <w:r>
-              <w:t xml:space="preserve">Contribution tractor policies</w:t>
-            </w:r>
-          </w:p>
-        </w:tc>
-      </w:tr>
-      <w:tr>
-        <w:tc>
-          <w:p>
-            <w:pPr>
-              <w:pStyle w:val="Compact"/>
-              <w:jc w:val="center"/>
-            </w:pPr>
-            <w:r>
-              <w:t xml:space="preserve">PWERKT</w:t>
-            </w:r>
-          </w:p>
-        </w:tc>
-        <w:tc>
-          <w:p>
-            <w:pPr>
-              <w:pStyle w:val="Compact"/>
-              <w:jc w:val="center"/>
-            </w:pPr>
-            <w:r>
-              <w:t xml:space="preserve">Contribution agricultural</w:t>
-            </w:r>
-            <w:r>
-              <w:t xml:space="preserve"> </w:t>
-            </w:r>
-            <w:r>
-              <w:t xml:space="preserve">machines policies</w:t>
-            </w:r>
-          </w:p>
-        </w:tc>
-      </w:tr>
-      <w:tr>
-        <w:tc>
-          <w:p>
-            <w:pPr>
-              <w:pStyle w:val="Compact"/>
-              <w:jc w:val="center"/>
-            </w:pPr>
-            <w:r>
-              <w:t xml:space="preserve">PBROM</w:t>
-            </w:r>
-          </w:p>
-        </w:tc>
-        <w:tc>
-          <w:p>
-            <w:pPr>
-              <w:pStyle w:val="Compact"/>
-              <w:jc w:val="center"/>
-            </w:pPr>
-            <w:r>
-              <w:t xml:space="preserve">Contribution moped policies</w:t>
-            </w:r>
-          </w:p>
-        </w:tc>
-      </w:tr>
-      <w:tr>
-        <w:tc>
-          <w:p>
-            <w:pPr>
-              <w:pStyle w:val="Compact"/>
-              <w:jc w:val="center"/>
-            </w:pPr>
-            <w:r>
-              <w:t xml:space="preserve">PLEVEN</w:t>
-            </w:r>
-          </w:p>
-        </w:tc>
-        <w:tc>
-          <w:p>
-            <w:pPr>
-              <w:pStyle w:val="Compact"/>
-              <w:jc w:val="center"/>
-            </w:pPr>
-            <w:r>
-              <w:t xml:space="preserve">Contribution life insurances</w:t>
-            </w:r>
-          </w:p>
-        </w:tc>
-      </w:tr>
-      <w:tr>
-        <w:tc>
-          <w:p>
-            <w:pPr>
-              <w:pStyle w:val="Compact"/>
-              <w:jc w:val="center"/>
-            </w:pPr>
-            <w:r>
-              <w:t xml:space="preserve">PPERSONG</w:t>
-            </w:r>
-          </w:p>
-        </w:tc>
-        <w:tc>
-          <w:p>
-            <w:pPr>
-              <w:pStyle w:val="Compact"/>
-              <w:jc w:val="center"/>
-            </w:pPr>
-            <w:r>
-              <w:t xml:space="preserve">Contribution private accident</w:t>
-            </w:r>
-            <w:r>
-              <w:t xml:space="preserve"> </w:t>
-            </w:r>
-            <w:r>
-              <w:t xml:space="preserve">insurance policies</w:t>
-            </w:r>
-          </w:p>
-        </w:tc>
-      </w:tr>
-      <w:tr>
-        <w:tc>
-          <w:p>
-            <w:pPr>
-              <w:pStyle w:val="Compact"/>
-              <w:jc w:val="center"/>
-            </w:pPr>
-            <w:r>
-              <w:t xml:space="preserve">PGEZONG</w:t>
-            </w:r>
-          </w:p>
-        </w:tc>
-        <w:tc>
-          <w:p>
-            <w:pPr>
-              <w:pStyle w:val="Compact"/>
-              <w:jc w:val="center"/>
-            </w:pPr>
-            <w:r>
-              <w:t xml:space="preserve">Contribution family accidents</w:t>
-            </w:r>
-            <w:r>
-              <w:t xml:space="preserve"> </w:t>
-            </w:r>
-            <w:r>
-              <w:t xml:space="preserve">insurance policies</w:t>
-            </w:r>
-          </w:p>
-        </w:tc>
-      </w:tr>
-      <w:tr>
-        <w:tc>
-          <w:p>
-            <w:pPr>
-              <w:pStyle w:val="Compact"/>
-              <w:jc w:val="center"/>
-            </w:pPr>
-            <w:r>
-              <w:t xml:space="preserve">PWAOREG</w:t>
-            </w:r>
-          </w:p>
-        </w:tc>
-        <w:tc>
-          <w:p>
-            <w:pPr>
-              <w:pStyle w:val="Compact"/>
-              <w:jc w:val="center"/>
-            </w:pPr>
-            <w:r>
-              <w:t xml:space="preserve">Contribution disability</w:t>
-            </w:r>
-            <w:r>
-              <w:t xml:space="preserve"> </w:t>
-            </w:r>
-            <w:r>
-              <w:t xml:space="preserve">insurance policies</w:t>
-            </w:r>
-          </w:p>
-        </w:tc>
-      </w:tr>
-      <w:tr>
-        <w:tc>
-          <w:p>
-            <w:pPr>
-              <w:pStyle w:val="Compact"/>
-              <w:jc w:val="center"/>
-            </w:pPr>
-            <w:r>
-              <w:t xml:space="preserve">PBRAND</w:t>
-            </w:r>
-          </w:p>
-        </w:tc>
-        <w:tc>
-          <w:p>
-            <w:pPr>
-              <w:pStyle w:val="Compact"/>
-              <w:jc w:val="center"/>
-            </w:pPr>
-            <w:r>
-              <w:t xml:space="preserve">Contribution fire policies</w:t>
-            </w:r>
-          </w:p>
-        </w:tc>
-      </w:tr>
-      <w:tr>
-        <w:tc>
-          <w:p>
-            <w:pPr>
-              <w:pStyle w:val="Compact"/>
-              <w:jc w:val="center"/>
-            </w:pPr>
-            <w:r>
-              <w:t xml:space="preserve">PZEILPL</w:t>
-            </w:r>
-          </w:p>
-        </w:tc>
-        <w:tc>
-          <w:p>
-            <w:pPr>
-              <w:pStyle w:val="Compact"/>
-              <w:jc w:val="center"/>
-            </w:pPr>
-            <w:r>
-              <w:t xml:space="preserve">Contribution surfboard</w:t>
-            </w:r>
-            <w:r>
-              <w:t xml:space="preserve"> </w:t>
-            </w:r>
-            <w:r>
-              <w:t xml:space="preserve">policies</w:t>
-            </w:r>
-          </w:p>
-        </w:tc>
-      </w:tr>
-      <w:tr>
-        <w:tc>
-          <w:p>
-            <w:pPr>
-              <w:pStyle w:val="Compact"/>
-              <w:jc w:val="center"/>
-            </w:pPr>
-            <w:r>
-              <w:t xml:space="preserve">PPLEZIER</w:t>
-            </w:r>
-          </w:p>
-        </w:tc>
-        <w:tc>
-          <w:p>
-            <w:pPr>
-              <w:pStyle w:val="Compact"/>
-              <w:jc w:val="center"/>
-            </w:pPr>
-            <w:r>
-              <w:t xml:space="preserve">Contribution boat policies</w:t>
-            </w:r>
-          </w:p>
-        </w:tc>
-      </w:tr>
-      <w:tr>
-        <w:tc>
-          <w:p>
-            <w:pPr>
-              <w:pStyle w:val="Compact"/>
-              <w:jc w:val="center"/>
-            </w:pPr>
-            <w:r>
-              <w:t xml:space="preserve">PFIETS</w:t>
-            </w:r>
-          </w:p>
-        </w:tc>
-        <w:tc>
-          <w:p>
-            <w:pPr>
-              <w:pStyle w:val="Compact"/>
-              <w:jc w:val="center"/>
-            </w:pPr>
-            <w:r>
-              <w:t xml:space="preserve">Contribution bicycle policies</w:t>
-            </w:r>
-          </w:p>
-        </w:tc>
-      </w:tr>
-      <w:tr>
-        <w:tc>
-          <w:p>
-            <w:pPr>
-              <w:pStyle w:val="Compact"/>
-              <w:jc w:val="center"/>
-            </w:pPr>
-            <w:r>
-              <w:t xml:space="preserve">PINBOED</w:t>
-            </w:r>
-          </w:p>
-        </w:tc>
-        <w:tc>
-          <w:p>
-            <w:pPr>
-              <w:pStyle w:val="Compact"/>
-              <w:jc w:val="center"/>
-            </w:pPr>
-            <w:r>
-              <w:t xml:space="preserve">Contribution property</w:t>
-            </w:r>
-            <w:r>
-              <w:t xml:space="preserve"> </w:t>
-            </w:r>
-            <w:r>
-              <w:t xml:space="preserve">insurance policies</w:t>
-            </w:r>
-          </w:p>
-        </w:tc>
-      </w:tr>
-      <w:tr>
-        <w:tc>
-          <w:p>
-            <w:pPr>
-              <w:pStyle w:val="Compact"/>
-              <w:jc w:val="center"/>
-            </w:pPr>
-            <w:r>
-              <w:t xml:space="preserve">PBYSTAND</w:t>
-            </w:r>
-          </w:p>
-        </w:tc>
-        <w:tc>
-          <w:p>
-            <w:pPr>
-              <w:pStyle w:val="Compact"/>
-              <w:jc w:val="center"/>
-            </w:pPr>
-            <w:r>
-              <w:t xml:space="preserve">Contribution social security</w:t>
-            </w:r>
-            <w:r>
-              <w:t xml:space="preserve"> </w:t>
-            </w:r>
-            <w:r>
-              <w:t xml:space="preserve">insurance policies</w:t>
-            </w:r>
-          </w:p>
-        </w:tc>
-      </w:tr>
-      <w:tr>
-        <w:tc>
-          <w:p>
-            <w:pPr>
-              <w:pStyle w:val="Compact"/>
-              <w:jc w:val="center"/>
-            </w:pPr>
-            <w:r>
-              <w:t xml:space="preserve">AWAPART</w:t>
-            </w:r>
-          </w:p>
-        </w:tc>
-        <w:tc>
-          <w:p>
-            <w:pPr>
-              <w:pStyle w:val="Compact"/>
-              <w:jc w:val="center"/>
-            </w:pPr>
-            <w:r>
-              <w:t xml:space="preserve">Number of private third party</w:t>
-            </w:r>
-            <w:r>
-              <w:t xml:space="preserve"> </w:t>
-            </w:r>
-            <w:r>
-              <w:t xml:space="preserve">insurance</w:t>
-            </w:r>
-          </w:p>
-        </w:tc>
-      </w:tr>
-      <w:tr>
-        <w:tc>
-          <w:p>
-            <w:pPr>
-              <w:pStyle w:val="Compact"/>
-              <w:jc w:val="center"/>
-            </w:pPr>
-            <w:r>
-              <w:t xml:space="preserve">AWABEDR</w:t>
-            </w:r>
-          </w:p>
-        </w:tc>
-        <w:tc>
-          <w:p>
-            <w:pPr>
-              <w:pStyle w:val="Compact"/>
-              <w:jc w:val="center"/>
-            </w:pPr>
-            <w:r>
-              <w:t xml:space="preserve">Number of third party</w:t>
-            </w:r>
-            <w:r>
-              <w:t xml:space="preserve"> </w:t>
-            </w:r>
-            <w:r>
-              <w:t xml:space="preserve">insurance (firms)</w:t>
-            </w:r>
-          </w:p>
-        </w:tc>
-      </w:tr>
-      <w:tr>
-        <w:tc>
-          <w:p>
-            <w:pPr>
-              <w:pStyle w:val="Compact"/>
-              <w:jc w:val="center"/>
-            </w:pPr>
-            <w:r>
-              <w:t xml:space="preserve">AWALAND</w:t>
-            </w:r>
-          </w:p>
-        </w:tc>
-        <w:tc>
-          <w:p>
-            <w:pPr>
-              <w:pStyle w:val="Compact"/>
-              <w:jc w:val="center"/>
-            </w:pPr>
-            <w:r>
-              <w:t xml:space="preserve">Number of third party insurane</w:t>
-            </w:r>
-            <w:r>
-              <w:t xml:space="preserve"> </w:t>
-            </w:r>
-            <w:r>
-              <w:t xml:space="preserve">(agriculture)</w:t>
-            </w:r>
-          </w:p>
-        </w:tc>
-      </w:tr>
-      <w:tr>
-        <w:tc>
-          <w:p>
-            <w:pPr>
-              <w:pStyle w:val="Compact"/>
-              <w:jc w:val="center"/>
-            </w:pPr>
-            <w:r>
-              <w:t xml:space="preserve">APERSAUT</w:t>
-            </w:r>
-          </w:p>
-        </w:tc>
-        <w:tc>
-          <w:p>
-            <w:pPr>
-              <w:pStyle w:val="Compact"/>
-              <w:jc w:val="center"/>
-            </w:pPr>
-            <w:r>
-              <w:t xml:space="preserve">Number of car policies</w:t>
-            </w:r>
-          </w:p>
-        </w:tc>
-      </w:tr>
-      <w:tr>
-        <w:tc>
-          <w:p>
-            <w:pPr>
-              <w:pStyle w:val="Compact"/>
-              <w:jc w:val="center"/>
-            </w:pPr>
-            <w:r>
-              <w:t xml:space="preserve">ABESAUT</w:t>
-            </w:r>
-          </w:p>
-        </w:tc>
-        <w:tc>
-          <w:p>
-            <w:pPr>
-              <w:pStyle w:val="Compact"/>
-              <w:jc w:val="center"/>
-            </w:pPr>
-            <w:r>
-              <w:t xml:space="preserve">Number of delivery van</w:t>
-            </w:r>
-            <w:r>
-              <w:t xml:space="preserve"> </w:t>
-            </w:r>
-            <w:r>
-              <w:t xml:space="preserve">policies</w:t>
-            </w:r>
-          </w:p>
-        </w:tc>
-      </w:tr>
-      <w:tr>
-        <w:tc>
-          <w:p>
-            <w:pPr>
-              <w:pStyle w:val="Compact"/>
-              <w:jc w:val="center"/>
-            </w:pPr>
-            <w:r>
-              <w:t xml:space="preserve">AMOTSCO</w:t>
-            </w:r>
-          </w:p>
-        </w:tc>
-        <w:tc>
-          <w:p>
-            <w:pPr>
-              <w:pStyle w:val="Compact"/>
-              <w:jc w:val="center"/>
-            </w:pPr>
-            <w:r>
-              <w:t xml:space="preserve">Number of motorcycle/scooter</w:t>
-            </w:r>
-            <w:r>
-              <w:t xml:space="preserve"> </w:t>
-            </w:r>
-            <w:r>
-              <w:t xml:space="preserve">policies</w:t>
-            </w:r>
-          </w:p>
-        </w:tc>
-      </w:tr>
-      <w:tr>
-        <w:tc>
-          <w:p>
-            <w:pPr>
-              <w:pStyle w:val="Compact"/>
-              <w:jc w:val="center"/>
-            </w:pPr>
-            <w:r>
-              <w:t xml:space="preserve">AVRAAUT</w:t>
-            </w:r>
-          </w:p>
-        </w:tc>
-        <w:tc>
-          <w:p>
-            <w:pPr>
-              <w:pStyle w:val="Compact"/>
-              <w:jc w:val="center"/>
-            </w:pPr>
-            <w:r>
-              <w:t xml:space="preserve">Number of lorry policies</w:t>
-            </w:r>
-          </w:p>
-        </w:tc>
-      </w:tr>
-      <w:tr>
-        <w:tc>
-          <w:p>
-            <w:pPr>
-              <w:pStyle w:val="Compact"/>
-              <w:jc w:val="center"/>
-            </w:pPr>
-            <w:r>
-              <w:t xml:space="preserve">AAANHANG</w:t>
-            </w:r>
-          </w:p>
-        </w:tc>
-        <w:tc>
-          <w:p>
-            <w:pPr>
-              <w:pStyle w:val="Compact"/>
-              <w:jc w:val="center"/>
-            </w:pPr>
-            <w:r>
-              <w:t xml:space="preserve">Number of trailer policies</w:t>
-            </w:r>
-          </w:p>
-        </w:tc>
-      </w:tr>
-      <w:tr>
-        <w:tc>
-          <w:p>
-            <w:pPr>
-              <w:pStyle w:val="Compact"/>
-              <w:jc w:val="center"/>
-            </w:pPr>
-            <w:r>
-              <w:t xml:space="preserve">ATRACTOR</w:t>
-            </w:r>
-          </w:p>
-        </w:tc>
-        <w:tc>
-          <w:p>
-            <w:pPr>
-              <w:pStyle w:val="Compact"/>
-              <w:jc w:val="center"/>
-            </w:pPr>
-            <w:r>
-              <w:t xml:space="preserve">Number of tractor policies</w:t>
-            </w:r>
-          </w:p>
-        </w:tc>
-      </w:tr>
-      <w:tr>
-        <w:tc>
-          <w:p>
-            <w:pPr>
-              <w:pStyle w:val="Compact"/>
-              <w:jc w:val="center"/>
-            </w:pPr>
-            <w:r>
-              <w:t xml:space="preserve">AWERKT</w:t>
-            </w:r>
-          </w:p>
-        </w:tc>
-        <w:tc>
-          <w:p>
-            <w:pPr>
-              <w:pStyle w:val="Compact"/>
-              <w:jc w:val="center"/>
-            </w:pPr>
-            <w:r>
-              <w:t xml:space="preserve">Number of agricultural</w:t>
-            </w:r>
-            <w:r>
-              <w:t xml:space="preserve"> </w:t>
-            </w:r>
-            <w:r>
-              <w:t xml:space="preserve">machines policies</w:t>
-            </w:r>
-          </w:p>
-        </w:tc>
-      </w:tr>
-      <w:tr>
-        <w:tc>
-          <w:p>
-            <w:pPr>
-              <w:pStyle w:val="Compact"/>
-              <w:jc w:val="center"/>
-            </w:pPr>
-            <w:r>
-              <w:t xml:space="preserve">ABROM</w:t>
-            </w:r>
-          </w:p>
-        </w:tc>
-        <w:tc>
-          <w:p>
-            <w:pPr>
-              <w:pStyle w:val="Compact"/>
-              <w:jc w:val="center"/>
-            </w:pPr>
-            <w:r>
-              <w:t xml:space="preserve">Number of moped policies</w:t>
-            </w:r>
-          </w:p>
-        </w:tc>
-      </w:tr>
-      <w:tr>
-        <w:tc>
-          <w:p>
-            <w:pPr>
-              <w:pStyle w:val="Compact"/>
-              <w:jc w:val="center"/>
-            </w:pPr>
-            <w:r>
-              <w:t xml:space="preserve">ALEVEN</w:t>
-            </w:r>
-          </w:p>
-        </w:tc>
-        <w:tc>
-          <w:p>
-            <w:pPr>
-              <w:pStyle w:val="Compact"/>
-              <w:jc w:val="center"/>
-            </w:pPr>
-            <w:r>
-              <w:t xml:space="preserve">Number of life insurances</w:t>
-            </w:r>
-          </w:p>
-        </w:tc>
-      </w:tr>
-      <w:tr>
-        <w:tc>
-          <w:p>
-            <w:pPr>
-              <w:pStyle w:val="Compact"/>
-              <w:jc w:val="center"/>
-            </w:pPr>
-            <w:r>
-              <w:t xml:space="preserve">APERSONG</w:t>
-            </w:r>
-          </w:p>
-        </w:tc>
-        <w:tc>
-          <w:p>
-            <w:pPr>
-              <w:pStyle w:val="Compact"/>
-              <w:jc w:val="center"/>
-            </w:pPr>
-            <w:r>
-              <w:t xml:space="preserve">Number of private accident</w:t>
-            </w:r>
-            <w:r>
-              <w:t xml:space="preserve"> </w:t>
-            </w:r>
-            <w:r>
-              <w:t xml:space="preserve">insurance policies</w:t>
-            </w:r>
-          </w:p>
-        </w:tc>
-      </w:tr>
-      <w:tr>
-        <w:tc>
-          <w:p>
-            <w:pPr>
-              <w:pStyle w:val="Compact"/>
-              <w:jc w:val="center"/>
-            </w:pPr>
-            <w:r>
-              <w:t xml:space="preserve">AGEZONG</w:t>
-            </w:r>
-          </w:p>
-        </w:tc>
-        <w:tc>
-          <w:p>
-            <w:pPr>
-              <w:pStyle w:val="Compact"/>
-              <w:jc w:val="center"/>
-            </w:pPr>
-            <w:r>
-              <w:t xml:space="preserve">Number of family accidents</w:t>
-            </w:r>
-            <w:r>
-              <w:t xml:space="preserve"> </w:t>
-            </w:r>
-            <w:r>
-              <w:t xml:space="preserve">insurance policies</w:t>
-            </w:r>
-          </w:p>
-        </w:tc>
-      </w:tr>
-      <w:tr>
-        <w:tc>
-          <w:p>
-            <w:pPr>
-              <w:pStyle w:val="Compact"/>
-              <w:jc w:val="center"/>
-            </w:pPr>
-            <w:r>
-              <w:t xml:space="preserve">AWAOREG</w:t>
-            </w:r>
-          </w:p>
-        </w:tc>
-        <w:tc>
-          <w:p>
-            <w:pPr>
-              <w:pStyle w:val="Compact"/>
-              <w:jc w:val="center"/>
-            </w:pPr>
-            <w:r>
-              <w:t xml:space="preserve">Number of disability insurance</w:t>
-            </w:r>
-            <w:r>
-              <w:t xml:space="preserve"> </w:t>
-            </w:r>
-            <w:r>
-              <w:t xml:space="preserve">policies</w:t>
-            </w:r>
-          </w:p>
-        </w:tc>
-      </w:tr>
-      <w:tr>
-        <w:tc>
-          <w:p>
-            <w:pPr>
-              <w:pStyle w:val="Compact"/>
-              <w:jc w:val="center"/>
-            </w:pPr>
-            <w:r>
-              <w:t xml:space="preserve">ABRAND</w:t>
-            </w:r>
-          </w:p>
-        </w:tc>
-        <w:tc>
-          <w:p>
-            <w:pPr>
-              <w:pStyle w:val="Compact"/>
-              <w:jc w:val="center"/>
-            </w:pPr>
-            <w:r>
-              <w:t xml:space="preserve">Number of fire policies</w:t>
-            </w:r>
-          </w:p>
-        </w:tc>
-      </w:tr>
-      <w:tr>
-        <w:tc>
-          <w:p>
-            <w:pPr>
-              <w:pStyle w:val="Compact"/>
-              <w:jc w:val="center"/>
-            </w:pPr>
-            <w:r>
-              <w:t xml:space="preserve">AZEILPL</w:t>
-            </w:r>
-          </w:p>
-        </w:tc>
-        <w:tc>
-          <w:p>
-            <w:pPr>
-              <w:pStyle w:val="Compact"/>
-              <w:jc w:val="center"/>
-            </w:pPr>
-            <w:r>
-              <w:t xml:space="preserve">Number of surfboard policies</w:t>
-            </w:r>
-          </w:p>
-        </w:tc>
-      </w:tr>
-      <w:tr>
-        <w:tc>
-          <w:p>
-            <w:pPr>
-              <w:pStyle w:val="Compact"/>
-              <w:jc w:val="center"/>
-            </w:pPr>
-            <w:r>
-              <w:t xml:space="preserve">APLEZIER</w:t>
-            </w:r>
-          </w:p>
-        </w:tc>
-        <w:tc>
-          <w:p>
-            <w:pPr>
-              <w:pStyle w:val="Compact"/>
-              <w:jc w:val="center"/>
-            </w:pPr>
-            <w:r>
-              <w:t xml:space="preserve">Number of boat policies</w:t>
-            </w:r>
-          </w:p>
-        </w:tc>
-      </w:tr>
-      <w:tr>
-        <w:tc>
-          <w:p>
-            <w:pPr>
-              <w:pStyle w:val="Compact"/>
-              <w:jc w:val="center"/>
-            </w:pPr>
-            <w:r>
-              <w:t xml:space="preserve">AFIETS</w:t>
-            </w:r>
-          </w:p>
-        </w:tc>
-        <w:tc>
-          <w:p>
-            <w:pPr>
-              <w:pStyle w:val="Compact"/>
-              <w:jc w:val="center"/>
-            </w:pPr>
-            <w:r>
-              <w:t xml:space="preserve">Number of bicycle policies</w:t>
-            </w:r>
-          </w:p>
-        </w:tc>
-      </w:tr>
-      <w:tr>
-        <w:tc>
-          <w:p>
-            <w:pPr>
-              <w:pStyle w:val="Compact"/>
-              <w:jc w:val="center"/>
-            </w:pPr>
-            <w:r>
-              <w:t xml:space="preserve">AINBOED</w:t>
-            </w:r>
-          </w:p>
-        </w:tc>
-        <w:tc>
-          <w:p>
-            <w:pPr>
-              <w:pStyle w:val="Compact"/>
-              <w:jc w:val="center"/>
-            </w:pPr>
-            <w:r>
-              <w:t xml:space="preserve">Number of property insurance</w:t>
-            </w:r>
-            <w:r>
-              <w:t xml:space="preserve"> </w:t>
-            </w:r>
-            <w:r>
-              <w:t xml:space="preserve">policies</w:t>
-            </w:r>
-          </w:p>
-        </w:tc>
-      </w:tr>
-      <w:tr>
-        <w:tc>
-          <w:p>
-            <w:pPr>
-              <w:pStyle w:val="Compact"/>
-              <w:jc w:val="center"/>
-            </w:pPr>
-            <w:r>
-              <w:t xml:space="preserve">ABYSTAND</w:t>
-            </w:r>
-          </w:p>
-        </w:tc>
-        <w:tc>
-          <w:p>
-            <w:pPr>
-              <w:pStyle w:val="Compact"/>
-              <w:jc w:val="center"/>
-            </w:pPr>
-            <w:r>
-              <w:t xml:space="preserve">Number of social security</w:t>
-            </w:r>
-            <w:r>
-              <w:t xml:space="preserve"> </w:t>
-            </w:r>
-            <w:r>
-              <w:t xml:space="preserve">insurance policies</w:t>
-            </w:r>
-          </w:p>
-        </w:tc>
-      </w:tr>
-      <w:tr>
-        <w:tc>
-          <w:p>
-            <w:pPr>
-              <w:pStyle w:val="Compact"/>
-              <w:jc w:val="center"/>
-            </w:pPr>
-            <w:r>
-              <w:t xml:space="preserve">CARAVAN</w:t>
-            </w:r>
-          </w:p>
-        </w:tc>
-        <w:tc>
-          <w:p>
-            <w:pPr>
-              <w:pStyle w:val="Compact"/>
-              <w:jc w:val="center"/>
-            </w:pPr>
-            <w:r>
-              <w:t xml:space="preserve">Number of mobile home policy</w:t>
             </w:r>
           </w:p>
         </w:tc>
@@ -6369,14 +6479,14 @@
       <w:pPr>
         <w:pStyle w:val="Heading2"/>
       </w:pPr>
-      <w:bookmarkStart w:id="115" w:name="references"/>
+      <w:bookmarkStart w:id="117" w:name="references"/>
       <w:r>
         <w:t xml:space="preserve">References</w:t>
       </w:r>
-      <w:bookmarkEnd w:id="115"/>
+      <w:bookmarkEnd w:id="117"/>
     </w:p>
-    <w:bookmarkStart w:id="120" w:name="refs"/>
-    <w:bookmarkStart w:id="117" w:name="ref-Elkan"/>
+    <w:bookmarkStart w:id="122" w:name="refs"/>
+    <w:bookmarkStart w:id="119" w:name="ref-Elkan"/>
     <w:p>
       <w:pPr>
         <w:pStyle w:val="Bibliography"/>
@@ -6387,7 +6497,7 @@
       <w:r>
         <w:t xml:space="preserve"> </w:t>
       </w:r>
-      <w:hyperlink r:id="rId116">
+      <w:hyperlink r:id="rId118">
         <w:r>
           <w:rPr>
             <w:rStyle w:val="Hyperlink"/>
@@ -6399,8 +6509,8 @@
         <w:t xml:space="preserve">.</w:t>
       </w:r>
     </w:p>
-    <w:bookmarkEnd w:id="117"/>
-    <w:bookmarkStart w:id="119" w:name="ref-Putten"/>
+    <w:bookmarkEnd w:id="119"/>
+    <w:bookmarkStart w:id="121" w:name="ref-Putten"/>
     <w:p>
       <w:pPr>
         <w:pStyle w:val="Bibliography"/>
@@ -6411,7 +6521,7 @@
       <w:r>
         <w:t xml:space="preserve"> </w:t>
       </w:r>
-      <w:hyperlink r:id="rId118">
+      <w:hyperlink r:id="rId120">
         <w:r>
           <w:rPr>
             <w:rStyle w:val="Hyperlink"/>
@@ -6423,8 +6533,8 @@
         <w:t xml:space="preserve">.</w:t>
       </w:r>
     </w:p>
-    <w:bookmarkEnd w:id="119"/>
-    <w:bookmarkEnd w:id="120"/>
+    <w:bookmarkEnd w:id="121"/>
+    <w:bookmarkEnd w:id="122"/>
     <w:sectPr>
       <w:pgSz w:w="12240" w:h="15840"/>
       <w:pgMar w:top="1440" w:right="1440" w:bottom="1440" w:left="1440" w:header="720" w:footer="720" w:gutter="0"/>

</xml_diff>